<commit_message>
update prototype and problem part about report
</commit_message>
<xml_diff>
--- a/Documents/Interim Report/Interim Report.docx
+++ b/Documents/Interim Report/Interim Report.docx
@@ -79,7 +79,7 @@
     <w:sdt>
       <w:sdtPr>
         <w:rPr>
-          <w:rFonts w:ascii="Rockwell" w:hAnsi="Rockwell"/>
+          <w:rFonts w:ascii="Times New Roman" w:hAnsi="Times New Roman" w:cs="Times New Roman"/>
           <w:b/>
           <w:bCs/>
           <w:sz w:val="40"/>
@@ -106,7 +106,7 @@
             <w:spacing w:after="240"/>
             <w:jc w:val="center"/>
             <w:rPr>
-              <w:rFonts w:ascii="Rockwell" w:eastAsiaTheme="majorEastAsia" w:hAnsi="Rockwell" w:cstheme="majorBidi"/>
+              <w:rFonts w:ascii="Times New Roman" w:eastAsiaTheme="majorEastAsia" w:hAnsi="Times New Roman" w:cs="Times New Roman"/>
               <w:caps/>
               <w:color w:val="4472C4" w:themeColor="accent1"/>
               <w:sz w:val="72"/>
@@ -115,13 +115,33 @@
           </w:pPr>
           <w:r>
             <w:rPr>
-              <w:rFonts w:ascii="Rockwell" w:hAnsi="Rockwell"/>
+              <w:rFonts w:ascii="Times New Roman" w:hAnsi="Times New Roman" w:cs="Times New Roman"/>
               <w:b/>
               <w:bCs/>
               <w:sz w:val="40"/>
               <w:szCs w:val="40"/>
             </w:rPr>
-            <w:t>COMP2043.GRP Interim Group ReportMobile system for monitoring vital signs</w:t>
+            <w:t>COMP2043.GRP Interim Group Report</w:t>
+          </w:r>
+          <w:r>
+            <w:rPr>
+              <w:rFonts w:ascii="Times New Roman" w:hAnsi="Times New Roman" w:cs="Times New Roman"/>
+              <w:b/>
+              <w:bCs/>
+              <w:sz w:val="40"/>
+              <w:szCs w:val="40"/>
+            </w:rPr>
+            <w:t xml:space="preserve">   </w:t>
+          </w:r>
+          <w:r>
+            <w:rPr>
+              <w:rFonts w:ascii="Times New Roman" w:hAnsi="Times New Roman" w:cs="Times New Roman"/>
+              <w:b/>
+              <w:bCs/>
+              <w:sz w:val="40"/>
+              <w:szCs w:val="40"/>
+            </w:rPr>
+            <w:t>Mobile system for monitoring vital signs</w:t>
           </w:r>
         </w:p>
       </w:sdtContent>
@@ -335,18 +355,14 @@
         <w:wordWrap w:val="0"/>
         <w:jc w:val="right"/>
         <w:rPr>
-          <w:rFonts w:ascii="Rockwell" w:hAnsi="Rockwell"/>
-          <w:b/>
-          <w:bCs/>
+          <w:rFonts w:ascii="Times New Roman" w:hAnsi="Times New Roman" w:cs="Times New Roman"/>
           <w:sz w:val="28"/>
           <w:szCs w:val="28"/>
         </w:rPr>
       </w:pPr>
       <w:r>
         <w:rPr>
-          <w:rFonts w:ascii="Rockwell" w:hAnsi="Rockwell"/>
-          <w:b/>
-          <w:bCs/>
+          <w:rFonts w:ascii="Times New Roman" w:hAnsi="Times New Roman" w:cs="Times New Roman"/>
           <w:sz w:val="28"/>
           <w:szCs w:val="28"/>
         </w:rPr>
@@ -359,18 +375,14 @@
         <w:wordWrap w:val="0"/>
         <w:jc w:val="right"/>
         <w:rPr>
-          <w:rFonts w:ascii="Rockwell" w:hAnsi="Rockwell"/>
-          <w:b/>
-          <w:bCs/>
+          <w:rFonts w:ascii="Times New Roman" w:hAnsi="Times New Roman" w:cs="Times New Roman"/>
           <w:sz w:val="28"/>
           <w:szCs w:val="28"/>
         </w:rPr>
       </w:pPr>
       <w:r>
         <w:rPr>
-          <w:rFonts w:ascii="Rockwell" w:hAnsi="Rockwell"/>
-          <w:b/>
-          <w:bCs/>
+          <w:rFonts w:ascii="Times New Roman" w:hAnsi="Times New Roman" w:cs="Times New Roman"/>
           <w:sz w:val="28"/>
           <w:szCs w:val="28"/>
         </w:rPr>
@@ -383,18 +395,14 @@
         <w:wordWrap w:val="0"/>
         <w:jc w:val="right"/>
         <w:rPr>
-          <w:rFonts w:ascii="Rockwell" w:hAnsi="Rockwell"/>
-          <w:b/>
-          <w:bCs/>
+          <w:rFonts w:ascii="Times New Roman" w:hAnsi="Times New Roman" w:cs="Times New Roman"/>
           <w:sz w:val="28"/>
           <w:szCs w:val="28"/>
         </w:rPr>
       </w:pPr>
       <w:r>
         <w:rPr>
-          <w:rFonts w:ascii="Rockwell" w:hAnsi="Rockwell"/>
-          <w:b/>
-          <w:bCs/>
+          <w:rFonts w:ascii="Times New Roman" w:hAnsi="Times New Roman" w:cs="Times New Roman"/>
           <w:sz w:val="28"/>
           <w:szCs w:val="28"/>
         </w:rPr>
@@ -407,18 +415,14 @@
         <w:wordWrap w:val="0"/>
         <w:jc w:val="right"/>
         <w:rPr>
-          <w:rFonts w:ascii="Rockwell" w:hAnsi="Rockwell"/>
-          <w:b/>
-          <w:bCs/>
+          <w:rFonts w:ascii="Times New Roman" w:hAnsi="Times New Roman" w:cs="Times New Roman"/>
           <w:sz w:val="28"/>
           <w:szCs w:val="28"/>
         </w:rPr>
       </w:pPr>
       <w:r>
         <w:rPr>
-          <w:rFonts w:ascii="Rockwell" w:hAnsi="Rockwell"/>
-          <w:b/>
-          <w:bCs/>
+          <w:rFonts w:ascii="Times New Roman" w:hAnsi="Times New Roman" w:cs="Times New Roman"/>
           <w:sz w:val="28"/>
           <w:szCs w:val="28"/>
         </w:rPr>
@@ -431,18 +435,14 @@
         <w:wordWrap w:val="0"/>
         <w:jc w:val="right"/>
         <w:rPr>
-          <w:rFonts w:ascii="Rockwell" w:hAnsi="Rockwell"/>
-          <w:b/>
-          <w:bCs/>
+          <w:rFonts w:ascii="Times New Roman" w:hAnsi="Times New Roman" w:cs="Times New Roman"/>
           <w:sz w:val="28"/>
           <w:szCs w:val="28"/>
         </w:rPr>
       </w:pPr>
       <w:r>
         <w:rPr>
-          <w:rFonts w:ascii="Rockwell" w:hAnsi="Rockwell"/>
-          <w:b/>
-          <w:bCs/>
+          <w:rFonts w:ascii="Times New Roman" w:hAnsi="Times New Roman" w:cs="Times New Roman"/>
           <w:sz w:val="28"/>
           <w:szCs w:val="28"/>
         </w:rPr>
@@ -470,7 +470,6 @@
           <w:sz w:val="28"/>
           <w:szCs w:val="28"/>
         </w:rPr>
-        <w:lastRenderedPageBreak/>
         <w:t xml:space="preserve">DATE:14. </w:t>
       </w:r>
       <w:r>
@@ -2044,7 +2043,6 @@
         <w:pStyle w:val="TOC2"/>
         <w:ind w:left="216" w:firstLine="204"/>
         <w:rPr>
-          <w:rFonts w:hint="eastAsia"/>
           <w:sz w:val="24"/>
           <w:szCs w:val="24"/>
         </w:rPr>
@@ -2665,171 +2663,108 @@
       <w:pPr>
         <w:pStyle w:val="a5"/>
         <w:widowControl/>
+        <w:spacing w:line="360" w:lineRule="auto"/>
         <w:ind w:left="360" w:firstLineChars="0" w:firstLine="0"/>
         <w:jc w:val="left"/>
         <w:rPr>
-          <w:rFonts w:ascii="Verdana" w:hAnsi="Verdana"/>
-          <w:sz w:val="28"/>
-          <w:szCs w:val="28"/>
-        </w:rPr>
-      </w:pPr>
-      <w:r>
-        <w:rPr>
-          <w:rFonts w:ascii="Verdana" w:hAnsi="Verdana" w:hint="eastAsia"/>
-          <w:sz w:val="28"/>
-          <w:szCs w:val="28"/>
-        </w:rPr>
-        <w:t>Vit</w:t>
-      </w:r>
-      <w:r>
-        <w:rPr>
-          <w:rFonts w:ascii="Verdana" w:hAnsi="Verdana"/>
-          <w:sz w:val="28"/>
-          <w:szCs w:val="28"/>
-        </w:rPr>
-        <w:t xml:space="preserve">al signs are used in medicine to determine the severity and urgency of a patient’s physical condition. The four major components are respiration, body temperature, pulse, and blood temperature. </w:t>
-      </w:r>
-      <w:r>
-        <w:rPr>
-          <w:rFonts w:ascii="Verdana" w:hAnsi="Verdana"/>
-          <w:sz w:val="28"/>
-          <w:szCs w:val="28"/>
-        </w:rPr>
-        <w:t xml:space="preserve">Vital signs </w:t>
-      </w:r>
-      <w:r>
-        <w:rPr>
-          <w:rFonts w:ascii="Verdana" w:hAnsi="Verdana"/>
-          <w:sz w:val="28"/>
-          <w:szCs w:val="28"/>
-        </w:rPr>
-        <w:t>are of great significance to the predication of serious disease such as cardiovascular and diabetes mellitus</w:t>
-      </w:r>
-      <w:r>
-        <w:rPr>
-          <w:rFonts w:ascii="Verdana" w:hAnsi="Verdana"/>
-          <w:sz w:val="28"/>
-          <w:szCs w:val="28"/>
-        </w:rPr>
-        <w:t>. To curb the growing incidence of diseases, technology to monitor vital signs is becoming increasingly significant.</w:t>
-      </w:r>
-      <w:r>
-        <w:rPr>
-          <w:rFonts w:ascii="Verdana" w:hAnsi="Verdana"/>
-          <w:sz w:val="28"/>
-          <w:szCs w:val="28"/>
-        </w:rPr>
-        <w:t xml:space="preserve"> </w:t>
-      </w:r>
-      <w:r>
-        <w:rPr>
-          <w:rFonts w:ascii="Verdana" w:hAnsi="Verdana"/>
-          <w:sz w:val="28"/>
-          <w:szCs w:val="28"/>
-        </w:rPr>
-        <w:t xml:space="preserve">According to the statistics from WTO, cardiovascular disease (CVDs) is the most fatal of death worldwide, the rate of death is always at the top among all disease. </w:t>
-      </w:r>
-      <w:r>
-        <w:rPr>
-          <w:rFonts w:ascii="Verdana" w:hAnsi="Verdana"/>
-          <w:b/>
-          <w:bCs/>
-          <w:sz w:val="28"/>
-          <w:szCs w:val="28"/>
+          <w:rFonts w:ascii="Times New Roman" w:hAnsi="Times New Roman" w:cs="Times New Roman"/>
+          <w:sz w:val="24"/>
+          <w:szCs w:val="24"/>
+        </w:rPr>
+      </w:pPr>
+      <w:r>
+        <w:rPr>
+          <w:rFonts w:ascii="Times New Roman" w:hAnsi="Times New Roman" w:cs="Times New Roman"/>
+          <w:sz w:val="24"/>
+          <w:szCs w:val="24"/>
+        </w:rPr>
+        <w:t xml:space="preserve">Vital signs are used in medicine to determine the severity and urgency of a patient’s physical condition. The four major components are respiration, body temperature, pulse, and blood temperature. Vital signs are of great significance to the predication of serious disease such as cardiovascular and diabetes mellitus. To curb the growing incidence of diseases, technology to monitor vital signs is becoming increasingly significant. According to the statistics from WTO, cardiovascular disease (CVDs) is the most fatal of death worldwide, the rate of death is always at the top among all disease. </w:t>
+      </w:r>
+      <w:r>
+        <w:rPr>
+          <w:rFonts w:ascii="Times New Roman" w:hAnsi="Times New Roman" w:cs="Times New Roman"/>
+          <w:b/>
+          <w:bCs/>
+          <w:sz w:val="24"/>
+          <w:szCs w:val="24"/>
         </w:rPr>
         <w:t>[1]</w:t>
       </w:r>
       <w:r>
         <w:rPr>
-          <w:rFonts w:ascii="Verdana" w:hAnsi="Verdana"/>
-          <w:sz w:val="28"/>
-          <w:szCs w:val="28"/>
-        </w:rPr>
-        <w:t xml:space="preserve">. Diabetes mellitus (DM) is considered as a global epidemic, which makes a great influence on global population. Due to an approximately estimation, 6%-8% of world’s population is suffer from DM. Compared to the number of 336 million affected people in 2011, it predicts that in 2030, the increase will be </w:t>
-      </w:r>
-      <w:r>
-        <w:rPr>
-          <w:rFonts w:ascii="Verdana" w:hAnsi="Verdana"/>
-          <w:sz w:val="28"/>
-          <w:szCs w:val="28"/>
-        </w:rPr>
-        <w:lastRenderedPageBreak/>
-        <w:t xml:space="preserve">50.8% and nearly 552 million people will involve in DM </w:t>
-      </w:r>
-      <w:r>
-        <w:rPr>
-          <w:rFonts w:ascii="Verdana" w:hAnsi="Verdana"/>
-          <w:b/>
-          <w:bCs/>
-          <w:sz w:val="28"/>
-          <w:szCs w:val="28"/>
+          <w:rFonts w:ascii="Times New Roman" w:hAnsi="Times New Roman" w:cs="Times New Roman"/>
+          <w:sz w:val="24"/>
+          <w:szCs w:val="24"/>
+        </w:rPr>
+        <w:t xml:space="preserve">. Diabetes mellitus (DM) is considered as a global epidemic, which makes a great influence on global population. Due to an approximately estimation, 6%-8% of world’s population is suffer from DM. Compared to the number of 336 million affected people in 2011, it predicts that in 2030, the increase will be 50.8% and nearly 552 million people will involve in DM </w:t>
+      </w:r>
+      <w:r>
+        <w:rPr>
+          <w:rFonts w:ascii="Times New Roman" w:hAnsi="Times New Roman" w:cs="Times New Roman"/>
+          <w:b/>
+          <w:bCs/>
+          <w:sz w:val="24"/>
+          <w:szCs w:val="24"/>
         </w:rPr>
         <w:t>[2]</w:t>
       </w:r>
       <w:r>
         <w:rPr>
-          <w:rFonts w:ascii="Verdana" w:hAnsi="Verdana"/>
-          <w:sz w:val="28"/>
-          <w:szCs w:val="28"/>
-        </w:rPr>
-        <w:t>.</w:t>
-      </w:r>
-      <w:r>
-        <w:rPr>
-          <w:rFonts w:ascii="Verdana" w:hAnsi="Verdana"/>
-          <w:sz w:val="28"/>
-          <w:szCs w:val="28"/>
-        </w:rPr>
-        <w:t xml:space="preserve"> </w:t>
+          <w:rFonts w:ascii="Times New Roman" w:hAnsi="Times New Roman" w:cs="Times New Roman"/>
+          <w:sz w:val="24"/>
+          <w:szCs w:val="24"/>
+        </w:rPr>
+        <w:t xml:space="preserve">. </w:t>
       </w:r>
     </w:p>
     <w:p>
       <w:pPr>
         <w:pStyle w:val="a5"/>
         <w:widowControl/>
+        <w:spacing w:line="360" w:lineRule="auto"/>
         <w:ind w:left="360" w:firstLineChars="0" w:firstLine="0"/>
         <w:jc w:val="left"/>
         <w:rPr>
-          <w:rFonts w:ascii="Verdana" w:hAnsi="Verdana"/>
-          <w:b/>
-          <w:bCs/>
-          <w:sz w:val="28"/>
-          <w:szCs w:val="28"/>
-        </w:rPr>
-      </w:pPr>
-      <w:r>
-        <w:rPr>
-          <w:rFonts w:ascii="Verdana" w:hAnsi="Verdana"/>
-          <w:sz w:val="28"/>
-          <w:szCs w:val="28"/>
+          <w:rFonts w:ascii="Times New Roman" w:hAnsi="Times New Roman" w:cs="Times New Roman"/>
+          <w:b/>
+          <w:bCs/>
+          <w:sz w:val="24"/>
+          <w:szCs w:val="24"/>
+        </w:rPr>
+      </w:pPr>
+      <w:r>
+        <w:rPr>
+          <w:rFonts w:ascii="Times New Roman" w:hAnsi="Times New Roman" w:cs="Times New Roman"/>
+          <w:sz w:val="24"/>
+          <w:szCs w:val="24"/>
         </w:rPr>
         <w:t>Therefore, it is vital important for researchers to develop new technology to monitor the signs. Numerous investigations have been devoted to vital signs. It is proved that by the combination of machine learning with monitored data, it can improve the prediction accuracy of cardiovascular.</w:t>
       </w:r>
       <w:r>
         <w:rPr>
-          <w:rFonts w:ascii="Verdana" w:hAnsi="Verdana"/>
-          <w:b/>
-          <w:bCs/>
-          <w:sz w:val="28"/>
-          <w:szCs w:val="28"/>
+          <w:rFonts w:ascii="Times New Roman" w:hAnsi="Times New Roman" w:cs="Times New Roman"/>
+          <w:b/>
+          <w:bCs/>
+          <w:sz w:val="24"/>
+          <w:szCs w:val="24"/>
         </w:rPr>
         <w:t>[3]</w:t>
       </w:r>
       <w:r>
         <w:rPr>
-          <w:rFonts w:ascii="Verdana" w:hAnsi="Verdana"/>
-          <w:sz w:val="28"/>
-          <w:szCs w:val="28"/>
+          <w:rFonts w:ascii="Times New Roman" w:hAnsi="Times New Roman" w:cs="Times New Roman"/>
+          <w:sz w:val="24"/>
+          <w:szCs w:val="24"/>
         </w:rPr>
         <w:t xml:space="preserve"> However, it is not adequate to meet the requirements of every user. For the pregnancy, mood symptoms are especially important. Prenatal depression can cause serious complications which are harmful for both pregnancies and fetus.</w:t>
       </w:r>
       <w:r>
         <w:rPr>
-          <w:rFonts w:ascii="Verdana" w:hAnsi="Verdana"/>
-          <w:b/>
-          <w:bCs/>
-          <w:sz w:val="28"/>
-          <w:szCs w:val="28"/>
+          <w:rFonts w:ascii="Times New Roman" w:hAnsi="Times New Roman" w:cs="Times New Roman"/>
+          <w:b/>
+          <w:bCs/>
+          <w:sz w:val="24"/>
+          <w:szCs w:val="24"/>
         </w:rPr>
         <w:t xml:space="preserve">[4] </w:t>
       </w:r>
@@ -2838,53 +2773,44 @@
       <w:pPr>
         <w:pStyle w:val="a5"/>
         <w:widowControl/>
+        <w:spacing w:line="360" w:lineRule="auto"/>
         <w:ind w:left="360" w:firstLineChars="0" w:firstLine="0"/>
         <w:rPr>
-          <w:rFonts w:ascii="Verdana" w:hAnsi="Verdana"/>
-          <w:b/>
-          <w:bCs/>
-          <w:sz w:val="28"/>
-          <w:szCs w:val="28"/>
+          <w:rFonts w:ascii="Times New Roman" w:hAnsi="Times New Roman" w:cs="Times New Roman"/>
+          <w:b/>
+          <w:bCs/>
+          <w:sz w:val="24"/>
+          <w:szCs w:val="24"/>
         </w:rPr>
       </w:pPr>
     </w:p>
     <w:p>
       <w:pPr>
         <w:pStyle w:val="a5"/>
+        <w:spacing w:line="360" w:lineRule="auto"/>
         <w:ind w:left="360" w:firstLineChars="0" w:firstLine="0"/>
-      </w:pPr>
-      <w:r>
-        <w:rPr>
-          <w:rFonts w:ascii="Verdana" w:hAnsi="Verdana" w:hint="eastAsia"/>
-          <w:sz w:val="28"/>
-          <w:szCs w:val="28"/>
-        </w:rPr>
-        <w:t>T</w:t>
-      </w:r>
-      <w:r>
-        <w:rPr>
-          <w:rFonts w:ascii="Verdana" w:hAnsi="Verdana"/>
-          <w:sz w:val="28"/>
-          <w:szCs w:val="28"/>
-        </w:rPr>
-        <w:t xml:space="preserve">here are </w:t>
-      </w:r>
-      <w:r>
-        <w:rPr>
-          <w:rFonts w:ascii="Verdana" w:hAnsi="Verdana"/>
-          <w:sz w:val="28"/>
-          <w:szCs w:val="28"/>
-        </w:rPr>
-        <w:t xml:space="preserve">some companies have developed mobile system that for monitoring vital signs. However, the function of these systems is too limited. The Xiaomi system could only monitor hear rate and the user cannot view tracks by period. The Huawei system therefore has an unstable data reception and can only monitor few of physical parameters. A common flaw in existing system is the inability in integrating data. This property is also </w:t>
-      </w:r>
-      <w:r>
-        <w:rPr>
-          <w:rFonts w:ascii="Verdana" w:hAnsi="Verdana"/>
-          <w:sz w:val="28"/>
-          <w:szCs w:val="28"/>
+        <w:rPr>
+          <w:rFonts w:ascii="Times New Roman" w:hAnsi="Times New Roman" w:cs="Times New Roman"/>
+          <w:sz w:val="20"/>
+          <w:szCs w:val="21"/>
+        </w:rPr>
+      </w:pPr>
+      <w:r>
+        <w:rPr>
+          <w:rFonts w:ascii="Times New Roman" w:hAnsi="Times New Roman" w:cs="Times New Roman"/>
+          <w:sz w:val="24"/>
+          <w:szCs w:val="24"/>
+        </w:rPr>
+        <w:t xml:space="preserve">There are some companies have developed mobile system that for monitoring vital signs. However, the function of these systems is too limited. The Xiaomi system </w:t>
+      </w:r>
+      <w:r>
+        <w:rPr>
+          <w:rFonts w:ascii="Times New Roman" w:hAnsi="Times New Roman" w:cs="Times New Roman"/>
+          <w:sz w:val="24"/>
+          <w:szCs w:val="24"/>
         </w:rPr>
         <w:lastRenderedPageBreak/>
-        <w:t>essential for complete detection system.</w:t>
+        <w:t>could only monitor hear rate and the user cannot view tracks by period. The Huawei system therefore has an unstable data reception and can only monitor few of physical parameters. A common flaw in existing system is the inability in integrating data. This property is also essential for complete detection system.</w:t>
       </w:r>
     </w:p>
     <w:p>
@@ -3932,14 +3858,7 @@
     <w:charset w:val="00"/>
     <w:family w:val="roman"/>
     <w:pitch w:val="variable"/>
-    <w:sig w:usb0="00000007" w:usb1="00000000" w:usb2="00000000" w:usb3="00000000" w:csb0="00000003" w:csb1="00000000"/>
-  </w:font>
-  <w:font w:name="Verdana">
-    <w:panose1 w:val="020B0604030504040204"/>
-    <w:charset w:val="00"/>
-    <w:family w:val="swiss"/>
-    <w:pitch w:val="variable"/>
-    <w:sig w:usb0="A00006FF" w:usb1="4000205B" w:usb2="00000010" w:usb3="00000000" w:csb0="0000019F" w:csb1="00000000"/>
+    <w:sig w:usb0="00000003" w:usb1="00000000" w:usb2="00000000" w:usb3="00000000" w:csb0="00000001" w:csb1="00000000"/>
   </w:font>
 </w:fonts>
 </file>
@@ -3973,6 +3892,7 @@
     <w:rsidRoot w:val="00D10020"/>
     <w:rsid w:val="00302781"/>
     <w:rsid w:val="00637A52"/>
+    <w:rsid w:val="009A240D"/>
     <w:rsid w:val="009C28D3"/>
     <w:rsid w:val="00BF37F9"/>
     <w:rsid w:val="00D10020"/>

</xml_diff>

<commit_message>
modifications on introduction and schdule
</commit_message>
<xml_diff>
--- a/Documents/Interim Report/Interim Report.docx
+++ b/Documents/Interim Report/Interim Report.docx
@@ -2427,13 +2427,33 @@
       </w:pPr>
       <w:r>
         <w:rPr>
+          <w:rFonts w:ascii="Arial" w:hAnsi="Arial" w:cs="Arial"/>
+          <w:color w:val="333333"/>
+          <w:sz w:val="20"/>
+          <w:szCs w:val="20"/>
+          <w:shd w:val="clear" w:color="auto" w:fill="F7F8FA"/>
+        </w:rPr>
+        <w:lastRenderedPageBreak/>
+        <w:t>comprehensive system that integrates all kinds of measurement data</w:t>
+      </w:r>
+      <w:r>
+        <w:rPr>
           <w:rFonts w:ascii="Times New Roman" w:hAnsi="Times New Roman" w:cs="Times New Roman"/>
           <w:b/>
           <w:bCs/>
           <w:sz w:val="36"/>
           <w:szCs w:val="36"/>
         </w:rPr>
-        <w:lastRenderedPageBreak/>
+        <w:t xml:space="preserve"> </w:t>
+      </w:r>
+      <w:r>
+        <w:rPr>
+          <w:rFonts w:ascii="Times New Roman" w:hAnsi="Times New Roman" w:cs="Times New Roman"/>
+          <w:b/>
+          <w:bCs/>
+          <w:sz w:val="36"/>
+          <w:szCs w:val="36"/>
+        </w:rPr>
         <w:t>Introduction</w:t>
       </w:r>
     </w:p>
@@ -2529,7 +2549,79 @@
           <w:sz w:val="24"/>
           <w:szCs w:val="24"/>
         </w:rPr>
-        <w:t xml:space="preserve">Vital signs are used in medicine to determine the severity and urgency of a patient’s health condition. The four major components are respiration, body temperature, pulse, and blood pressure. Vital signs are of great significance to the predication of serious disease such as cardiovascular and hypertension. According to the statistics from WTO, cardiovascular disease (CVDs) is the most fatal of death worldwide, the rate of death is always at the top among all disease. </w:t>
+        <w:t xml:space="preserve">Vital signs are </w:t>
+      </w:r>
+      <w:r>
+        <w:rPr>
+          <w:rFonts w:ascii="Times New Roman" w:hAnsi="Times New Roman" w:cs="Times New Roman"/>
+          <w:sz w:val="24"/>
+          <w:szCs w:val="24"/>
+        </w:rPr>
+        <w:t xml:space="preserve">the basis for maintaining body activities. </w:t>
+      </w:r>
+      <w:r>
+        <w:rPr>
+          <w:rFonts w:ascii="Times New Roman" w:hAnsi="Times New Roman" w:cs="Times New Roman"/>
+          <w:sz w:val="24"/>
+          <w:szCs w:val="24"/>
+        </w:rPr>
+        <w:t xml:space="preserve">In medicine, they </w:t>
+      </w:r>
+      <w:r>
+        <w:rPr>
+          <w:rFonts w:ascii="Times New Roman" w:hAnsi="Times New Roman" w:cs="Times New Roman"/>
+          <w:sz w:val="24"/>
+          <w:szCs w:val="24"/>
+        </w:rPr>
+        <w:t>are</w:t>
+      </w:r>
+      <w:r>
+        <w:rPr>
+          <w:rFonts w:ascii="Times New Roman" w:hAnsi="Times New Roman" w:cs="Times New Roman"/>
+          <w:sz w:val="24"/>
+          <w:szCs w:val="24"/>
+        </w:rPr>
+        <w:t xml:space="preserve"> </w:t>
+      </w:r>
+      <w:r>
+        <w:rPr>
+          <w:rFonts w:ascii="Times New Roman" w:hAnsi="Times New Roman" w:cs="Times New Roman"/>
+          <w:sz w:val="24"/>
+          <w:szCs w:val="24"/>
+        </w:rPr>
+        <w:t xml:space="preserve">to determine the severity and urgency of a patient’s health condition. The four major components are respiration, body temperature, pulse, and blood pressure. Vital signs </w:t>
+      </w:r>
+      <w:r>
+        <w:rPr>
+          <w:rFonts w:ascii="Times New Roman" w:hAnsi="Times New Roman" w:cs="Times New Roman"/>
+          <w:sz w:val="24"/>
+          <w:szCs w:val="24"/>
+        </w:rPr>
+        <w:t>have a close relation</w:t>
+      </w:r>
+      <w:r>
+        <w:rPr>
+          <w:rFonts w:ascii="Times New Roman" w:hAnsi="Times New Roman" w:cs="Times New Roman"/>
+          <w:sz w:val="24"/>
+          <w:szCs w:val="24"/>
+        </w:rPr>
+        <w:t xml:space="preserve"> </w:t>
+      </w:r>
+      <w:r>
+        <w:rPr>
+          <w:rFonts w:ascii="Times New Roman" w:hAnsi="Times New Roman" w:cs="Times New Roman"/>
+          <w:sz w:val="24"/>
+          <w:szCs w:val="24"/>
+        </w:rPr>
+        <w:t>with</w:t>
+      </w:r>
+      <w:r>
+        <w:rPr>
+          <w:rFonts w:ascii="Times New Roman" w:hAnsi="Times New Roman" w:cs="Times New Roman"/>
+          <w:sz w:val="24"/>
+          <w:szCs w:val="24"/>
+        </w:rPr>
+        <w:t xml:space="preserve"> serious disease such as cardiovascular and hypertension. According to the statistics from WTO, cardiovascular disease (CVDs) is the most fatal of death worldwide, the rate of death is always at the top among all disease. </w:t>
       </w:r>
       <w:r>
         <w:rPr>
@@ -2547,7 +2639,79 @@
           <w:sz w:val="24"/>
           <w:szCs w:val="24"/>
         </w:rPr>
-        <w:t>. One of the most dangerous complication among the pregnancies is Hypertensive disorders (HD). According to the investigation from 38 hospitals in China, it is estimated that nearly 5.2% of all pregnancies were involved in this disease.[2]</w:t>
+        <w:t xml:space="preserve"> </w:t>
+      </w:r>
+      <w:r>
+        <w:rPr>
+          <w:rFonts w:ascii="Times New Roman" w:hAnsi="Times New Roman" w:cs="Times New Roman"/>
+          <w:sz w:val="24"/>
+          <w:szCs w:val="24"/>
+        </w:rPr>
+        <w:t>Th</w:t>
+      </w:r>
+      <w:r>
+        <w:rPr>
+          <w:rFonts w:ascii="Times New Roman" w:hAnsi="Times New Roman" w:cs="Times New Roman"/>
+          <w:sz w:val="24"/>
+          <w:szCs w:val="24"/>
+        </w:rPr>
+        <w:t>e CVDS is caused by high blood pressure and can lead to poor respiration</w:t>
+      </w:r>
+      <w:r>
+        <w:rPr>
+          <w:rFonts w:ascii="Times New Roman" w:hAnsi="Times New Roman" w:cs="Times New Roman"/>
+          <w:sz w:val="24"/>
+          <w:szCs w:val="24"/>
+        </w:rPr>
+        <w:t xml:space="preserve"> among normal people</w:t>
+      </w:r>
+      <w:r>
+        <w:rPr>
+          <w:rFonts w:ascii="Times New Roman" w:hAnsi="Times New Roman" w:cs="Times New Roman"/>
+          <w:sz w:val="24"/>
+          <w:szCs w:val="24"/>
+        </w:rPr>
+        <w:t xml:space="preserve">. </w:t>
+      </w:r>
+      <w:r>
+        <w:rPr>
+          <w:rFonts w:ascii="Times New Roman" w:hAnsi="Times New Roman" w:cs="Times New Roman"/>
+          <w:sz w:val="24"/>
+          <w:szCs w:val="24"/>
+        </w:rPr>
+        <w:t>Another serious</w:t>
+      </w:r>
+      <w:r>
+        <w:rPr>
+          <w:rFonts w:ascii="Times New Roman" w:hAnsi="Times New Roman" w:cs="Times New Roman"/>
+          <w:sz w:val="24"/>
+          <w:szCs w:val="24"/>
+        </w:rPr>
+        <w:t xml:space="preserve"> complication is Hypertensive disorders (HD)</w:t>
+      </w:r>
+      <w:r>
+        <w:rPr>
+          <w:rFonts w:ascii="Times New Roman" w:hAnsi="Times New Roman" w:cs="Times New Roman"/>
+          <w:sz w:val="24"/>
+          <w:szCs w:val="24"/>
+        </w:rPr>
+        <w:t xml:space="preserve">, and it is common </w:t>
+      </w:r>
+      <w:r>
+        <w:rPr>
+          <w:rFonts w:ascii="Times New Roman" w:hAnsi="Times New Roman" w:cs="Times New Roman"/>
+          <w:sz w:val="24"/>
+          <w:szCs w:val="24"/>
+        </w:rPr>
+        <w:t>among the pregnancies</w:t>
+      </w:r>
+      <w:r>
+        <w:rPr>
+          <w:rFonts w:ascii="Times New Roman" w:hAnsi="Times New Roman" w:cs="Times New Roman"/>
+          <w:sz w:val="24"/>
+          <w:szCs w:val="24"/>
+        </w:rPr>
+        <w:t>. According to the investigation from 38 hospitals in China, it is estimated that nearly 5.2% of all pregnancies were involved in this disease.[2]</w:t>
       </w:r>
     </w:p>
     <w:p>
@@ -2600,19 +2764,129 @@
         <w:jc w:val="left"/>
         <w:rPr>
           <w:rFonts w:ascii="Times New Roman" w:hAnsi="Times New Roman" w:cs="Times New Roman"/>
-          <w:b/>
-          <w:bCs/>
-          <w:sz w:val="24"/>
-          <w:szCs w:val="24"/>
-        </w:rPr>
-      </w:pPr>
-      <w:r>
-        <w:rPr>
-          <w:rFonts w:ascii="Times New Roman" w:hAnsi="Times New Roman" w:cs="Times New Roman"/>
-          <w:sz w:val="24"/>
-          <w:szCs w:val="24"/>
-        </w:rPr>
-        <w:t xml:space="preserve">Therefore, it is vital important to develop a new system to monitor the signs. Numerous investigations have been devoted to vital signs. It is proved that by the combination of machine learning with monitored data, it can improve the prediction accuracy of cardiovascular. The discovery shows that the monitoring system do have some beneficial influence on preventing diseases. </w:t>
+          <w:sz w:val="24"/>
+          <w:szCs w:val="24"/>
+        </w:rPr>
+      </w:pPr>
+      <w:r>
+        <w:rPr>
+          <w:rFonts w:ascii="Times New Roman" w:hAnsi="Times New Roman" w:cs="Times New Roman"/>
+          <w:sz w:val="24"/>
+          <w:szCs w:val="24"/>
+        </w:rPr>
+        <w:t xml:space="preserve">Therefore, it is vital important to develop a new system to monitor the </w:t>
+      </w:r>
+      <w:r>
+        <w:rPr>
+          <w:rFonts w:ascii="Times New Roman" w:hAnsi="Times New Roman" w:cs="Times New Roman"/>
+          <w:sz w:val="24"/>
+          <w:szCs w:val="24"/>
+        </w:rPr>
+        <w:t xml:space="preserve">vital </w:t>
+      </w:r>
+      <w:r>
+        <w:rPr>
+          <w:rFonts w:ascii="Times New Roman" w:hAnsi="Times New Roman" w:cs="Times New Roman"/>
+          <w:sz w:val="24"/>
+          <w:szCs w:val="24"/>
+        </w:rPr>
+        <w:t xml:space="preserve">signs. Numerous investigations have been devoted to vital signs. It is proved that by </w:t>
+      </w:r>
+      <w:r>
+        <w:rPr>
+          <w:rFonts w:ascii="Times New Roman" w:hAnsi="Times New Roman" w:cs="Times New Roman"/>
+          <w:sz w:val="24"/>
+          <w:szCs w:val="24"/>
+        </w:rPr>
+        <w:t xml:space="preserve">using </w:t>
+      </w:r>
+      <w:r>
+        <w:rPr>
+          <w:rFonts w:ascii="Times New Roman" w:hAnsi="Times New Roman" w:cs="Times New Roman"/>
+          <w:sz w:val="24"/>
+          <w:szCs w:val="24"/>
+        </w:rPr>
+        <w:t xml:space="preserve">the combination of machine learning with monitored data, </w:t>
+      </w:r>
+      <w:r>
+        <w:rPr>
+          <w:rFonts w:ascii="Times New Roman" w:hAnsi="Times New Roman" w:cs="Times New Roman"/>
+          <w:sz w:val="24"/>
+          <w:szCs w:val="24"/>
+        </w:rPr>
+        <w:t>the prediction accuracy of cardiovascular</w:t>
+      </w:r>
+      <w:r>
+        <w:rPr>
+          <w:rFonts w:ascii="Times New Roman" w:hAnsi="Times New Roman" w:cs="Times New Roman"/>
+          <w:sz w:val="24"/>
+          <w:szCs w:val="24"/>
+        </w:rPr>
+        <w:t xml:space="preserve"> can </w:t>
+      </w:r>
+      <w:r>
+        <w:rPr>
+          <w:rFonts w:ascii="Times New Roman" w:hAnsi="Times New Roman" w:cs="Times New Roman"/>
+          <w:sz w:val="24"/>
+          <w:szCs w:val="24"/>
+        </w:rPr>
+        <w:t xml:space="preserve">be </w:t>
+      </w:r>
+      <w:r>
+        <w:rPr>
+          <w:rFonts w:ascii="Times New Roman" w:hAnsi="Times New Roman" w:cs="Times New Roman"/>
+          <w:sz w:val="24"/>
+          <w:szCs w:val="24"/>
+        </w:rPr>
+        <w:t>improve</w:t>
+      </w:r>
+      <w:r>
+        <w:rPr>
+          <w:rFonts w:ascii="Times New Roman" w:hAnsi="Times New Roman" w:cs="Times New Roman"/>
+          <w:sz w:val="24"/>
+          <w:szCs w:val="24"/>
+        </w:rPr>
+        <w:t>d</w:t>
+      </w:r>
+      <w:r>
+        <w:rPr>
+          <w:rFonts w:ascii="Times New Roman" w:hAnsi="Times New Roman" w:cs="Times New Roman"/>
+          <w:sz w:val="24"/>
+          <w:szCs w:val="24"/>
+        </w:rPr>
+        <w:t xml:space="preserve">. </w:t>
+      </w:r>
+      <w:r>
+        <w:rPr>
+          <w:rFonts w:ascii="Times New Roman" w:hAnsi="Times New Roman" w:cs="Times New Roman"/>
+          <w:sz w:val="24"/>
+          <w:szCs w:val="24"/>
+        </w:rPr>
+        <w:t xml:space="preserve">According to the records of many real cases, early prediction plays a vital role in patients’ treatment. </w:t>
+      </w:r>
+      <w:r>
+        <w:rPr>
+          <w:rFonts w:ascii="Times New Roman" w:hAnsi="Times New Roman" w:cs="Times New Roman"/>
+          <w:sz w:val="24"/>
+          <w:szCs w:val="24"/>
+        </w:rPr>
+        <w:t>Th</w:t>
+      </w:r>
+      <w:r>
+        <w:rPr>
+          <w:rFonts w:ascii="Times New Roman" w:hAnsi="Times New Roman" w:cs="Times New Roman"/>
+          <w:sz w:val="24"/>
+          <w:szCs w:val="24"/>
+        </w:rPr>
+        <w:t>is</w:t>
+      </w:r>
+      <w:r>
+        <w:rPr>
+          <w:rFonts w:ascii="Times New Roman" w:hAnsi="Times New Roman" w:cs="Times New Roman"/>
+          <w:sz w:val="24"/>
+          <w:szCs w:val="24"/>
+        </w:rPr>
+        <w:t xml:space="preserve"> discovery shows that the monitoring system do have some beneficial influence on preventing diseases. </w:t>
       </w:r>
       <w:r>
         <w:rPr>
@@ -2630,7 +2904,48 @@
           <w:sz w:val="24"/>
           <w:szCs w:val="24"/>
         </w:rPr>
-        <w:t xml:space="preserve"> Also, there are some extra requirement should be considered. For example, for the pregnancy, bad mood symptoms may lead to many complications. Prenatal depression can cause serious complications which are harmful for both pregnancies and fetus.</w:t>
+        <w:t xml:space="preserve"> </w:t>
+      </w:r>
+      <w:r>
+        <w:rPr>
+          <w:rFonts w:ascii="Times New Roman" w:hAnsi="Times New Roman" w:cs="Times New Roman"/>
+          <w:sz w:val="24"/>
+          <w:szCs w:val="24"/>
+        </w:rPr>
+        <w:t>Similarly, for certain groups of people, monitoring system is even greater significant.</w:t>
+      </w:r>
+      <w:r>
+        <w:rPr>
+          <w:rFonts w:ascii="Times New Roman" w:hAnsi="Times New Roman" w:cs="Times New Roman"/>
+          <w:sz w:val="24"/>
+          <w:szCs w:val="24"/>
+        </w:rPr>
+        <w:t xml:space="preserve"> </w:t>
+      </w:r>
+      <w:r>
+        <w:rPr>
+          <w:rFonts w:ascii="Times New Roman" w:hAnsi="Times New Roman" w:cs="Times New Roman"/>
+          <w:sz w:val="24"/>
+          <w:szCs w:val="24"/>
+        </w:rPr>
+        <w:t>F</w:t>
+      </w:r>
+      <w:r>
+        <w:rPr>
+          <w:rFonts w:ascii="Times New Roman" w:hAnsi="Times New Roman" w:cs="Times New Roman"/>
+          <w:sz w:val="24"/>
+          <w:szCs w:val="24"/>
+        </w:rPr>
+        <w:t xml:space="preserve">or the pregnancy, bad mood symptoms may lead to many complications. Prenatal depression can cause serious complications which </w:t>
+      </w:r>
+      <w:r>
+        <w:rPr>
+          <w:rFonts w:ascii="Times New Roman" w:hAnsi="Times New Roman" w:cs="Times New Roman"/>
+          <w:sz w:val="24"/>
+          <w:szCs w:val="24"/>
+        </w:rPr>
+        <w:lastRenderedPageBreak/>
+        <w:t>are harmful for both pregnancies and fetus.</w:t>
       </w:r>
       <w:r>
         <w:rPr>
@@ -2641,6 +2956,14 @@
           <w:szCs w:val="24"/>
         </w:rPr>
         <w:t xml:space="preserve">[4] </w:t>
+      </w:r>
+      <w:r>
+        <w:rPr>
+          <w:rFonts w:ascii="Times New Roman" w:hAnsi="Times New Roman" w:cs="Times New Roman"/>
+          <w:sz w:val="24"/>
+          <w:szCs w:val="24"/>
+        </w:rPr>
+        <w:t>By using the monitoring system, abnormalities of the pregnancy would be found in timely manner.</w:t>
       </w:r>
     </w:p>
     <w:p>
@@ -2714,7 +3037,167 @@
           <w:sz w:val="24"/>
           <w:szCs w:val="24"/>
         </w:rPr>
-        <w:t xml:space="preserve">There are some companies have developed mobile system that for monitoring vital signs. However, the function of these systems is not mature. The Xiaomi system could only monitor hear rate and the user </w:t>
+        <w:t xml:space="preserve">There </w:t>
+      </w:r>
+      <w:r>
+        <w:rPr>
+          <w:rFonts w:ascii="Times New Roman" w:hAnsi="Times New Roman" w:cs="Times New Roman"/>
+          <w:sz w:val="24"/>
+          <w:szCs w:val="24"/>
+        </w:rPr>
+        <w:t>have been</w:t>
+      </w:r>
+      <w:r>
+        <w:rPr>
+          <w:rFonts w:ascii="Times New Roman" w:hAnsi="Times New Roman" w:cs="Times New Roman"/>
+          <w:sz w:val="24"/>
+          <w:szCs w:val="24"/>
+        </w:rPr>
+        <w:t xml:space="preserve"> already </w:t>
+      </w:r>
+      <w:r>
+        <w:rPr>
+          <w:rFonts w:ascii="Times New Roman" w:hAnsi="Times New Roman" w:cs="Times New Roman"/>
+          <w:sz w:val="24"/>
+          <w:szCs w:val="24"/>
+        </w:rPr>
+        <w:t>some</w:t>
+      </w:r>
+      <w:r>
+        <w:rPr>
+          <w:rFonts w:ascii="Times New Roman" w:hAnsi="Times New Roman" w:cs="Times New Roman"/>
+          <w:sz w:val="24"/>
+          <w:szCs w:val="24"/>
+        </w:rPr>
+        <w:t xml:space="preserve"> </w:t>
+      </w:r>
+      <w:r>
+        <w:rPr>
+          <w:rFonts w:ascii="Times New Roman" w:hAnsi="Times New Roman" w:cs="Times New Roman"/>
+          <w:sz w:val="24"/>
+          <w:szCs w:val="24"/>
+        </w:rPr>
+        <w:t>developed mobile</w:t>
+      </w:r>
+      <w:r>
+        <w:rPr>
+          <w:rFonts w:ascii="Times New Roman" w:hAnsi="Times New Roman" w:cs="Times New Roman"/>
+          <w:sz w:val="24"/>
+          <w:szCs w:val="24"/>
+        </w:rPr>
+        <w:t xml:space="preserve"> </w:t>
+      </w:r>
+      <w:r>
+        <w:rPr>
+          <w:rFonts w:ascii="Times New Roman" w:hAnsi="Times New Roman" w:cs="Times New Roman"/>
+          <w:sz w:val="24"/>
+          <w:szCs w:val="24"/>
+        </w:rPr>
+        <w:t xml:space="preserve">monitoring </w:t>
+      </w:r>
+      <w:r>
+        <w:rPr>
+          <w:rFonts w:ascii="Times New Roman" w:hAnsi="Times New Roman" w:cs="Times New Roman"/>
+          <w:sz w:val="24"/>
+          <w:szCs w:val="24"/>
+        </w:rPr>
+        <w:t>systems on the market</w:t>
+      </w:r>
+      <w:r>
+        <w:rPr>
+          <w:rFonts w:ascii="Times New Roman" w:hAnsi="Times New Roman" w:cs="Times New Roman"/>
+          <w:sz w:val="24"/>
+          <w:szCs w:val="24"/>
+        </w:rPr>
+        <w:t xml:space="preserve"> to monitor vi</w:t>
+      </w:r>
+      <w:r>
+        <w:rPr>
+          <w:rFonts w:ascii="Times New Roman" w:hAnsi="Times New Roman" w:cs="Times New Roman"/>
+          <w:sz w:val="24"/>
+          <w:szCs w:val="24"/>
+        </w:rPr>
+        <w:t>t</w:t>
+      </w:r>
+      <w:r>
+        <w:rPr>
+          <w:rFonts w:ascii="Times New Roman" w:hAnsi="Times New Roman" w:cs="Times New Roman"/>
+          <w:sz w:val="24"/>
+          <w:szCs w:val="24"/>
+        </w:rPr>
+        <w:t>al signs</w:t>
+      </w:r>
+      <w:r>
+        <w:rPr>
+          <w:rFonts w:ascii="Times New Roman" w:hAnsi="Times New Roman" w:cs="Times New Roman"/>
+          <w:sz w:val="24"/>
+          <w:szCs w:val="24"/>
+        </w:rPr>
+        <w:t>, such as Apple, Xiaomi, and Huawei.</w:t>
+      </w:r>
+      <w:r>
+        <w:rPr>
+          <w:rFonts w:ascii="Times New Roman" w:hAnsi="Times New Roman" w:cs="Times New Roman"/>
+          <w:sz w:val="24"/>
+          <w:szCs w:val="24"/>
+        </w:rPr>
+        <w:t xml:space="preserve"> These systems have some basic function such as measuring blood pressure or heart rate. </w:t>
+      </w:r>
+      <w:r>
+        <w:rPr>
+          <w:rFonts w:ascii="Times New Roman" w:hAnsi="Times New Roman" w:cs="Times New Roman"/>
+          <w:sz w:val="24"/>
+          <w:szCs w:val="24"/>
+        </w:rPr>
+        <w:t xml:space="preserve">However, </w:t>
+      </w:r>
+      <w:r>
+        <w:rPr>
+          <w:rFonts w:ascii="Times New Roman" w:hAnsi="Times New Roman" w:cs="Times New Roman"/>
+          <w:sz w:val="24"/>
+          <w:szCs w:val="24"/>
+        </w:rPr>
+        <w:t>several</w:t>
+      </w:r>
+      <w:r>
+        <w:rPr>
+          <w:rFonts w:ascii="Times New Roman" w:hAnsi="Times New Roman" w:cs="Times New Roman"/>
+          <w:sz w:val="24"/>
+          <w:szCs w:val="24"/>
+        </w:rPr>
+        <w:t xml:space="preserve"> function</w:t>
+      </w:r>
+      <w:r>
+        <w:rPr>
+          <w:rFonts w:ascii="Times New Roman" w:hAnsi="Times New Roman" w:cs="Times New Roman"/>
+          <w:sz w:val="24"/>
+          <w:szCs w:val="24"/>
+        </w:rPr>
+        <w:t>s</w:t>
+      </w:r>
+      <w:r>
+        <w:rPr>
+          <w:rFonts w:ascii="Times New Roman" w:hAnsi="Times New Roman" w:cs="Times New Roman"/>
+          <w:sz w:val="24"/>
+          <w:szCs w:val="24"/>
+        </w:rPr>
+        <w:t xml:space="preserve"> of these systems </w:t>
+      </w:r>
+      <w:r>
+        <w:rPr>
+          <w:rFonts w:ascii="Times New Roman" w:hAnsi="Times New Roman" w:cs="Times New Roman"/>
+          <w:sz w:val="24"/>
+          <w:szCs w:val="24"/>
+        </w:rPr>
+        <w:t>are</w:t>
+      </w:r>
+      <w:r>
+        <w:rPr>
+          <w:rFonts w:ascii="Times New Roman" w:hAnsi="Times New Roman" w:cs="Times New Roman"/>
+          <w:sz w:val="24"/>
+          <w:szCs w:val="24"/>
+        </w:rPr>
+        <w:t xml:space="preserve"> not mature. The Xiaomi system could only monitor hear rate and the user </w:t>
       </w:r>
       <w:r>
         <w:rPr>
@@ -2750,45 +3233,77 @@
           <w:sz w:val="24"/>
           <w:szCs w:val="24"/>
         </w:rPr>
-        <w:t xml:space="preserve"> and can only monitor few </w:t>
-      </w:r>
-      <w:r>
-        <w:rPr>
-          <w:rFonts w:ascii="Times New Roman" w:hAnsi="Times New Roman" w:cs="Times New Roman"/>
-          <w:sz w:val="24"/>
-          <w:szCs w:val="24"/>
-        </w:rPr>
-        <w:lastRenderedPageBreak/>
-        <w:t xml:space="preserve">of data. A common flaw in existing system is the </w:t>
-      </w:r>
-      <w:r>
-        <w:rPr>
-          <w:rFonts w:ascii="Times New Roman" w:hAnsi="Times New Roman" w:cs="Times New Roman"/>
-          <w:b/>
-          <w:bCs/>
-          <w:sz w:val="24"/>
-          <w:szCs w:val="24"/>
-        </w:rPr>
-        <w:t>inability in integrating data</w:t>
-      </w:r>
-      <w:r>
-        <w:rPr>
-          <w:rFonts w:ascii="Times New Roman" w:hAnsi="Times New Roman" w:cs="Times New Roman"/>
-          <w:sz w:val="24"/>
-          <w:szCs w:val="24"/>
-        </w:rPr>
-        <w:t>. This property is also essential for complete detection system.</w:t>
-      </w:r>
-    </w:p>
-    <w:p>
-      <w:pPr>
-        <w:pStyle w:val="a5"/>
+        <w:t xml:space="preserve"> and can only monitor few of data. </w:t>
+      </w:r>
+      <w:r>
+        <w:rPr>
+          <w:rFonts w:ascii="Times New Roman" w:hAnsi="Times New Roman" w:cs="Times New Roman"/>
+          <w:sz w:val="24"/>
+          <w:szCs w:val="24"/>
+        </w:rPr>
+        <w:t>In general, the current systems have their own advantages and disadvantages.</w:t>
+      </w:r>
+    </w:p>
+    <w:p>
+      <w:pPr>
         <w:widowControl/>
         <w:spacing w:line="360" w:lineRule="auto"/>
-        <w:ind w:left="360" w:firstLineChars="0" w:firstLine="0"/>
+        <w:ind w:left="360"/>
         <w:jc w:val="left"/>
         <w:rPr>
           <w:rFonts w:ascii="Times New Roman" w:hAnsi="Times New Roman" w:cs="Times New Roman"/>
+          <w:sz w:val="24"/>
+          <w:szCs w:val="24"/>
+        </w:rPr>
+      </w:pPr>
+      <w:r>
+        <w:rPr>
+          <w:rFonts w:ascii="Times New Roman" w:hAnsi="Times New Roman" w:cs="Times New Roman"/>
+          <w:sz w:val="24"/>
+          <w:szCs w:val="24"/>
+        </w:rPr>
+        <w:t xml:space="preserve">For example, the Xiaomi system is inadequate in monitoring heart rate, users cannot view tracks by period. </w:t>
+      </w:r>
+      <w:r>
+        <w:rPr>
+          <w:rFonts w:ascii="Times New Roman" w:hAnsi="Times New Roman" w:cs="Times New Roman"/>
+          <w:sz w:val="24"/>
+          <w:szCs w:val="24"/>
+        </w:rPr>
+        <w:t>But for</w:t>
+      </w:r>
+      <w:r>
+        <w:rPr>
+          <w:rFonts w:ascii="Times New Roman" w:hAnsi="Times New Roman" w:cs="Times New Roman"/>
+          <w:sz w:val="24"/>
+          <w:szCs w:val="24"/>
+        </w:rPr>
+        <w:t xml:space="preserve"> Huawei system, </w:t>
+      </w:r>
+      <w:r>
+        <w:rPr>
+          <w:rFonts w:ascii="Times New Roman" w:hAnsi="Times New Roman" w:cs="Times New Roman"/>
+          <w:sz w:val="24"/>
+          <w:szCs w:val="24"/>
+        </w:rPr>
+        <w:t xml:space="preserve">it can do it. However, </w:t>
+      </w:r>
+      <w:r>
+        <w:rPr>
+          <w:rFonts w:ascii="Times New Roman" w:hAnsi="Times New Roman" w:cs="Times New Roman"/>
+          <w:sz w:val="24"/>
+          <w:szCs w:val="24"/>
+        </w:rPr>
+        <w:t xml:space="preserve">its data reception is unstable which may lead to the imprecision of receiving data. </w:t>
+      </w:r>
+    </w:p>
+    <w:p>
+      <w:pPr>
+        <w:widowControl/>
+        <w:spacing w:line="360" w:lineRule="auto"/>
+        <w:jc w:val="left"/>
+        <w:rPr>
+          <w:rFonts w:ascii="Times New Roman" w:hAnsi="Times New Roman" w:cs="Times New Roman" w:hint="eastAsia"/>
           <w:sz w:val="24"/>
           <w:szCs w:val="24"/>
         </w:rPr>
@@ -2826,6 +3341,46 @@
     </w:p>
     <w:p>
       <w:pPr>
+        <w:pStyle w:val="a5"/>
+        <w:widowControl/>
+        <w:numPr>
+          <w:ilvl w:val="0"/>
+          <w:numId w:val="18"/>
+        </w:numPr>
+        <w:spacing w:line="360" w:lineRule="auto"/>
+        <w:ind w:firstLineChars="0"/>
+        <w:jc w:val="left"/>
+        <w:rPr>
+          <w:rFonts w:ascii="Times New Roman" w:hAnsi="Times New Roman" w:cs="Times New Roman" w:hint="eastAsia"/>
+          <w:b/>
+          <w:bCs/>
+          <w:sz w:val="24"/>
+          <w:szCs w:val="24"/>
+        </w:rPr>
+      </w:pPr>
+      <w:r>
+        <w:rPr>
+          <w:rFonts w:ascii="Times New Roman" w:hAnsi="Times New Roman" w:cs="Times New Roman" w:hint="eastAsia"/>
+          <w:b/>
+          <w:bCs/>
+          <w:sz w:val="24"/>
+          <w:szCs w:val="24"/>
+        </w:rPr>
+        <w:t>W</w:t>
+      </w:r>
+      <w:r>
+        <w:rPr>
+          <w:rFonts w:ascii="Times New Roman" w:hAnsi="Times New Roman" w:cs="Times New Roman"/>
+          <w:b/>
+          <w:bCs/>
+          <w:sz w:val="24"/>
+          <w:szCs w:val="24"/>
+        </w:rPr>
+        <w:t>hy would we build this system?</w:t>
+      </w:r>
+    </w:p>
+    <w:p>
+      <w:pPr>
         <w:widowControl/>
         <w:spacing w:line="360" w:lineRule="auto"/>
         <w:ind w:left="360"/>
@@ -2842,52 +3397,251 @@
           <w:sz w:val="24"/>
           <w:szCs w:val="24"/>
         </w:rPr>
-        <w:t xml:space="preserve">There are already many different systems on the market, such as Apple, Xiaomi, and Huawei. In general, these systems all have basic functions such as measuring heart rate or temperature. However, there is </w:t>
-      </w:r>
-      <w:r>
-        <w:rPr>
-          <w:rFonts w:ascii="Times New Roman" w:hAnsi="Times New Roman" w:cs="Times New Roman"/>
-          <w:b/>
-          <w:bCs/>
-          <w:sz w:val="24"/>
-          <w:szCs w:val="24"/>
-        </w:rPr>
-        <w:t>no integrated system</w:t>
-      </w:r>
-      <w:r>
-        <w:rPr>
-          <w:rFonts w:ascii="Times New Roman" w:hAnsi="Times New Roman" w:cs="Times New Roman"/>
-          <w:sz w:val="24"/>
-          <w:szCs w:val="24"/>
-        </w:rPr>
-        <w:t xml:space="preserve"> designed for the pregnancy women. For example, the Xiaomi system is inadequate in monitoring heart rate, users cannot view tracks by period. For Huawei system, its data reception is unstable which may lead to the imprecision of receiving data. This cluster of data monitoring is not user friendly. An</w:t>
-      </w:r>
-      <w:r>
-        <w:rPr>
-          <w:rFonts w:ascii="Times New Roman" w:hAnsi="Times New Roman" w:cs="Times New Roman"/>
-          <w:sz w:val="24"/>
-          <w:szCs w:val="24"/>
-        </w:rPr>
-        <w:softHyphen/>
-      </w:r>
-      <w:r>
-        <w:rPr>
-          <w:rFonts w:ascii="Times New Roman" w:hAnsi="Times New Roman" w:cs="Times New Roman"/>
-          <w:sz w:val="24"/>
-          <w:szCs w:val="24"/>
-        </w:rPr>
-        <w:softHyphen/>
-        <w:t xml:space="preserve"> ideal system should not only has the basic functions, but also has extra functions designed for the pregnancy. The system could compare the user’s data with the average data, producing line charts for user to check. Moreover, </w:t>
-      </w:r>
-      <w:r>
-        <w:rPr>
-          <w:rFonts w:ascii="Times New Roman" w:hAnsi="Times New Roman" w:cs="Times New Roman"/>
-          <w:b/>
-          <w:bCs/>
-          <w:sz w:val="24"/>
-          <w:szCs w:val="24"/>
-        </w:rPr>
-        <w:t>the system could integrate all the statistics received from the devices and automatically output a report for further use.</w:t>
+        <w:t xml:space="preserve">A common flaw in existing system is the </w:t>
+      </w:r>
+      <w:r>
+        <w:rPr>
+          <w:rFonts w:ascii="Times New Roman" w:hAnsi="Times New Roman" w:cs="Times New Roman"/>
+          <w:b/>
+          <w:bCs/>
+          <w:sz w:val="24"/>
+          <w:szCs w:val="24"/>
+        </w:rPr>
+        <w:t>inability in integrating data</w:t>
+      </w:r>
+      <w:r>
+        <w:rPr>
+          <w:rFonts w:ascii="Times New Roman" w:hAnsi="Times New Roman" w:cs="Times New Roman"/>
+          <w:sz w:val="24"/>
+          <w:szCs w:val="24"/>
+        </w:rPr>
+        <w:t xml:space="preserve">, in other word </w:t>
+      </w:r>
+      <w:r>
+        <w:rPr>
+          <w:rFonts w:ascii="Times New Roman" w:hAnsi="Times New Roman" w:cs="Times New Roman"/>
+          <w:sz w:val="24"/>
+          <w:szCs w:val="24"/>
+        </w:rPr>
+        <w:t xml:space="preserve">there is </w:t>
+      </w:r>
+      <w:r>
+        <w:rPr>
+          <w:rFonts w:ascii="Times New Roman" w:hAnsi="Times New Roman" w:cs="Times New Roman"/>
+          <w:b/>
+          <w:bCs/>
+          <w:sz w:val="24"/>
+          <w:szCs w:val="24"/>
+        </w:rPr>
+        <w:t xml:space="preserve">no </w:t>
+      </w:r>
+      <w:r>
+        <w:rPr>
+          <w:rFonts w:ascii="Times New Roman" w:hAnsi="Times New Roman" w:cs="Times New Roman"/>
+          <w:b/>
+          <w:bCs/>
+          <w:sz w:val="24"/>
+          <w:szCs w:val="24"/>
+        </w:rPr>
+        <w:t xml:space="preserve">one </w:t>
+      </w:r>
+      <w:r>
+        <w:rPr>
+          <w:rFonts w:ascii="Times New Roman" w:hAnsi="Times New Roman" w:cs="Times New Roman"/>
+          <w:b/>
+          <w:bCs/>
+          <w:sz w:val="24"/>
+          <w:szCs w:val="24"/>
+        </w:rPr>
+        <w:t>integrated syste</w:t>
+      </w:r>
+      <w:r>
+        <w:rPr>
+          <w:rFonts w:ascii="Times New Roman" w:hAnsi="Times New Roman" w:cs="Times New Roman"/>
+          <w:b/>
+          <w:bCs/>
+          <w:sz w:val="24"/>
+          <w:szCs w:val="24"/>
+        </w:rPr>
+        <w:t>m</w:t>
+      </w:r>
+      <w:r>
+        <w:rPr>
+          <w:rFonts w:ascii="Times New Roman" w:hAnsi="Times New Roman" w:cs="Times New Roman"/>
+          <w:b/>
+          <w:bCs/>
+          <w:sz w:val="24"/>
+          <w:szCs w:val="24"/>
+        </w:rPr>
+        <w:t xml:space="preserve"> for all kinds of data</w:t>
+      </w:r>
+      <w:r>
+        <w:rPr>
+          <w:rFonts w:ascii="Times New Roman" w:hAnsi="Times New Roman" w:cs="Times New Roman"/>
+          <w:sz w:val="24"/>
+          <w:szCs w:val="24"/>
+        </w:rPr>
+        <w:t>.</w:t>
+      </w:r>
+      <w:r>
+        <w:rPr>
+          <w:rFonts w:ascii="Times New Roman" w:hAnsi="Times New Roman" w:cs="Times New Roman"/>
+          <w:sz w:val="24"/>
+          <w:szCs w:val="24"/>
+        </w:rPr>
+        <w:t xml:space="preserve"> </w:t>
+      </w:r>
+      <w:r>
+        <w:rPr>
+          <w:rFonts w:ascii="Times New Roman" w:hAnsi="Times New Roman" w:cs="Times New Roman"/>
+          <w:sz w:val="24"/>
+          <w:szCs w:val="24"/>
+        </w:rPr>
+        <w:t xml:space="preserve">This property is </w:t>
+      </w:r>
+      <w:r>
+        <w:rPr>
+          <w:rFonts w:ascii="Times New Roman" w:hAnsi="Times New Roman" w:cs="Times New Roman"/>
+          <w:sz w:val="24"/>
+          <w:szCs w:val="24"/>
+        </w:rPr>
+        <w:t>an</w:t>
+      </w:r>
+      <w:r>
+        <w:rPr>
+          <w:rFonts w:ascii="Times New Roman" w:hAnsi="Times New Roman" w:cs="Times New Roman"/>
+          <w:sz w:val="24"/>
+          <w:szCs w:val="24"/>
+        </w:rPr>
+        <w:t xml:space="preserve"> es</w:t>
+      </w:r>
+      <w:r>
+        <w:rPr>
+          <w:rFonts w:ascii="Times New Roman" w:hAnsi="Times New Roman" w:cs="Times New Roman"/>
+          <w:sz w:val="24"/>
+          <w:szCs w:val="24"/>
+        </w:rPr>
+        <w:t xml:space="preserve">sential </w:t>
+      </w:r>
+      <w:r>
+        <w:rPr>
+          <w:rFonts w:ascii="Times New Roman" w:hAnsi="Times New Roman" w:cs="Times New Roman"/>
+          <w:sz w:val="24"/>
+          <w:szCs w:val="24"/>
+        </w:rPr>
+        <w:t xml:space="preserve">feature </w:t>
+      </w:r>
+      <w:r>
+        <w:rPr>
+          <w:rFonts w:ascii="Times New Roman" w:hAnsi="Times New Roman" w:cs="Times New Roman"/>
+          <w:sz w:val="24"/>
+          <w:szCs w:val="24"/>
+        </w:rPr>
+        <w:t xml:space="preserve">for </w:t>
+      </w:r>
+      <w:r>
+        <w:rPr>
+          <w:rFonts w:ascii="Times New Roman" w:hAnsi="Times New Roman" w:cs="Times New Roman"/>
+          <w:sz w:val="24"/>
+          <w:szCs w:val="24"/>
+        </w:rPr>
+        <w:t xml:space="preserve">a </w:t>
+      </w:r>
+      <w:r>
+        <w:rPr>
+          <w:rFonts w:ascii="Times New Roman" w:hAnsi="Times New Roman" w:cs="Times New Roman"/>
+          <w:sz w:val="24"/>
+          <w:szCs w:val="24"/>
+        </w:rPr>
+        <w:t xml:space="preserve">complete </w:t>
+      </w:r>
+      <w:r>
+        <w:rPr>
+          <w:rFonts w:ascii="Times New Roman" w:hAnsi="Times New Roman" w:cs="Times New Roman"/>
+          <w:sz w:val="24"/>
+          <w:szCs w:val="24"/>
+        </w:rPr>
+        <w:t>monitoring</w:t>
+      </w:r>
+      <w:r>
+        <w:rPr>
+          <w:rFonts w:ascii="Times New Roman" w:hAnsi="Times New Roman" w:cs="Times New Roman"/>
+          <w:sz w:val="24"/>
+          <w:szCs w:val="24"/>
+        </w:rPr>
+        <w:t xml:space="preserve"> system.</w:t>
+      </w:r>
+      <w:r>
+        <w:rPr>
+          <w:rFonts w:ascii="Times New Roman" w:hAnsi="Times New Roman" w:cs="Times New Roman"/>
+          <w:sz w:val="24"/>
+          <w:szCs w:val="24"/>
+        </w:rPr>
+        <w:t xml:space="preserve"> </w:t>
+      </w:r>
+      <w:r>
+        <w:rPr>
+          <w:rFonts w:ascii="Times New Roman" w:hAnsi="Times New Roman" w:cs="Times New Roman"/>
+          <w:sz w:val="24"/>
+          <w:szCs w:val="24"/>
+        </w:rPr>
+        <w:t>What we need to do is</w:t>
+      </w:r>
+      <w:r>
+        <w:rPr>
+          <w:rFonts w:ascii="Times New Roman" w:hAnsi="Times New Roman" w:cs="Times New Roman"/>
+          <w:sz w:val="24"/>
+          <w:szCs w:val="24"/>
+        </w:rPr>
+        <w:t xml:space="preserve"> by </w:t>
+      </w:r>
+      <w:r>
+        <w:rPr>
+          <w:rFonts w:ascii="Times New Roman" w:hAnsi="Times New Roman" w:cs="Times New Roman"/>
+          <w:sz w:val="24"/>
+          <w:szCs w:val="24"/>
+        </w:rPr>
+        <w:t>learn</w:t>
+      </w:r>
+      <w:r>
+        <w:rPr>
+          <w:rFonts w:ascii="Times New Roman" w:hAnsi="Times New Roman" w:cs="Times New Roman"/>
+          <w:sz w:val="24"/>
+          <w:szCs w:val="24"/>
+        </w:rPr>
+        <w:t>ing</w:t>
+      </w:r>
+      <w:r>
+        <w:rPr>
+          <w:rFonts w:ascii="Times New Roman" w:hAnsi="Times New Roman" w:cs="Times New Roman"/>
+          <w:sz w:val="24"/>
+          <w:szCs w:val="24"/>
+        </w:rPr>
+        <w:t xml:space="preserve"> the advantages of current monitoring system</w:t>
+      </w:r>
+      <w:r>
+        <w:rPr>
+          <w:rFonts w:ascii="Times New Roman" w:hAnsi="Times New Roman" w:cs="Times New Roman"/>
+          <w:sz w:val="24"/>
+          <w:szCs w:val="24"/>
+        </w:rPr>
+        <w:t>, to</w:t>
+      </w:r>
+      <w:r>
+        <w:rPr>
+          <w:rFonts w:ascii="Times New Roman" w:hAnsi="Times New Roman" w:cs="Times New Roman"/>
+          <w:sz w:val="24"/>
+          <w:szCs w:val="24"/>
+        </w:rPr>
+        <w:t xml:space="preserve"> build a comprehensive system that integrates all kinds of measurement data</w:t>
+      </w:r>
+      <w:r>
+        <w:rPr>
+          <w:rFonts w:ascii="Times New Roman" w:hAnsi="Times New Roman" w:cs="Times New Roman"/>
+          <w:sz w:val="24"/>
+          <w:szCs w:val="24"/>
+        </w:rPr>
+        <w:t xml:space="preserve">. </w:t>
       </w:r>
     </w:p>
     <w:p>
@@ -2896,11 +3650,121 @@
         <w:spacing w:line="360" w:lineRule="auto"/>
         <w:jc w:val="left"/>
         <w:rPr>
-          <w:rFonts w:ascii="Times New Roman" w:hAnsi="Times New Roman" w:cs="Times New Roman"/>
-          <w:sz w:val="24"/>
-          <w:szCs w:val="24"/>
-        </w:rPr>
-      </w:pPr>
+          <w:rFonts w:ascii="Times New Roman" w:hAnsi="Times New Roman" w:cs="Times New Roman" w:hint="eastAsia"/>
+          <w:sz w:val="24"/>
+          <w:szCs w:val="24"/>
+        </w:rPr>
+      </w:pPr>
+    </w:p>
+    <w:p>
+      <w:pPr>
+        <w:pStyle w:val="a5"/>
+        <w:widowControl/>
+        <w:numPr>
+          <w:ilvl w:val="0"/>
+          <w:numId w:val="18"/>
+        </w:numPr>
+        <w:spacing w:line="360" w:lineRule="auto"/>
+        <w:ind w:firstLineChars="0"/>
+        <w:jc w:val="left"/>
+        <w:rPr>
+          <w:rFonts w:ascii="Times New Roman" w:hAnsi="Times New Roman" w:cs="Times New Roman"/>
+          <w:b/>
+          <w:bCs/>
+          <w:sz w:val="24"/>
+          <w:szCs w:val="24"/>
+        </w:rPr>
+      </w:pPr>
+      <w:r>
+        <w:rPr>
+          <w:rFonts w:ascii="Times New Roman" w:hAnsi="Times New Roman" w:cs="Times New Roman"/>
+          <w:b/>
+          <w:bCs/>
+          <w:sz w:val="24"/>
+          <w:szCs w:val="24"/>
+        </w:rPr>
+        <w:t>What is our innovation?</w:t>
+      </w:r>
+    </w:p>
+    <w:p>
+      <w:pPr>
+        <w:widowControl/>
+        <w:spacing w:line="360" w:lineRule="auto"/>
+        <w:ind w:left="360"/>
+        <w:jc w:val="left"/>
+        <w:rPr>
+          <w:rFonts w:ascii="Times New Roman" w:hAnsi="Times New Roman" w:cs="Times New Roman" w:hint="eastAsia"/>
+          <w:sz w:val="24"/>
+          <w:szCs w:val="24"/>
+        </w:rPr>
+      </w:pPr>
+      <w:r>
+        <w:rPr>
+          <w:rFonts w:ascii="Times New Roman" w:hAnsi="Times New Roman" w:cs="Times New Roman"/>
+          <w:sz w:val="24"/>
+          <w:szCs w:val="24"/>
+        </w:rPr>
+        <w:t>An</w:t>
+      </w:r>
+      <w:r>
+        <w:rPr>
+          <w:rFonts w:ascii="Times New Roman" w:hAnsi="Times New Roman" w:cs="Times New Roman"/>
+          <w:sz w:val="24"/>
+          <w:szCs w:val="24"/>
+        </w:rPr>
+        <w:softHyphen/>
+      </w:r>
+      <w:r>
+        <w:rPr>
+          <w:rFonts w:ascii="Times New Roman" w:hAnsi="Times New Roman" w:cs="Times New Roman"/>
+          <w:sz w:val="24"/>
+          <w:szCs w:val="24"/>
+        </w:rPr>
+        <w:softHyphen/>
+        <w:t xml:space="preserve"> ideal system should not only has the basic functions, but also </w:t>
+      </w:r>
+      <w:r>
+        <w:rPr>
+          <w:rFonts w:ascii="Times New Roman" w:hAnsi="Times New Roman" w:cs="Times New Roman"/>
+          <w:sz w:val="24"/>
+          <w:szCs w:val="24"/>
+        </w:rPr>
+        <w:t>be integrated for all kinds of data</w:t>
+      </w:r>
+      <w:r>
+        <w:rPr>
+          <w:rFonts w:ascii="Times New Roman" w:hAnsi="Times New Roman" w:cs="Times New Roman"/>
+          <w:sz w:val="24"/>
+          <w:szCs w:val="24"/>
+        </w:rPr>
+        <w:t xml:space="preserve">. The system could compare the user’s data with the average data, producing line charts for user to check. </w:t>
+      </w:r>
+      <w:r>
+        <w:rPr>
+          <w:rFonts w:ascii="Times New Roman" w:hAnsi="Times New Roman" w:cs="Times New Roman"/>
+          <w:sz w:val="24"/>
+          <w:szCs w:val="24"/>
+        </w:rPr>
+        <w:t>Most importantly</w:t>
+      </w:r>
+      <w:r>
+        <w:rPr>
+          <w:rFonts w:ascii="Times New Roman" w:hAnsi="Times New Roman" w:cs="Times New Roman"/>
+          <w:sz w:val="24"/>
+          <w:szCs w:val="24"/>
+        </w:rPr>
+        <w:t xml:space="preserve">, </w:t>
+      </w:r>
+      <w:r>
+        <w:rPr>
+          <w:rFonts w:ascii="Times New Roman" w:hAnsi="Times New Roman" w:cs="Times New Roman"/>
+          <w:b/>
+          <w:bCs/>
+          <w:sz w:val="24"/>
+          <w:szCs w:val="24"/>
+        </w:rPr>
+        <w:t>the system could integrate all the statistics received from the devices and automatically output a report for further use.</w:t>
+      </w:r>
     </w:p>
     <w:p>
       <w:pPr>
@@ -2929,6 +3793,7 @@
           <w:sz w:val="32"/>
           <w:szCs w:val="32"/>
         </w:rPr>
+        <w:lastRenderedPageBreak/>
         <w:t>Aims &amp; Objectives</w:t>
       </w:r>
     </w:p>
@@ -2939,7 +3804,7 @@
         <w:ind w:left="360"/>
         <w:jc w:val="left"/>
         <w:rPr>
-          <w:rFonts w:ascii="Times New Roman" w:hAnsi="Times New Roman" w:cs="Times New Roman"/>
+          <w:rFonts w:ascii="Times New Roman" w:hAnsi="Times New Roman" w:cs="Times New Roman" w:hint="eastAsia"/>
           <w:sz w:val="24"/>
           <w:szCs w:val="24"/>
         </w:rPr>
@@ -2986,74 +3851,16 @@
           <w:sz w:val="24"/>
           <w:szCs w:val="24"/>
         </w:rPr>
-        <w:t xml:space="preserve"> heart rate, blood pressure…) and output a report for the user. In addition, the algorithm applied algorithm developed by the PhDs and research team.</w:t>
-      </w:r>
-    </w:p>
-    <w:p>
-      <w:pPr>
-        <w:pStyle w:val="a5"/>
+        <w:t xml:space="preserve"> heart rate, blood pressure…) and output a report. In addition, the algorithm applied algorithm developed by the PhDs and research team.</w:t>
+      </w:r>
+    </w:p>
+    <w:p>
+      <w:pPr>
         <w:widowControl/>
         <w:spacing w:line="360" w:lineRule="auto"/>
-        <w:ind w:left="360" w:firstLineChars="0" w:firstLine="0"/>
         <w:jc w:val="left"/>
         <w:rPr>
-          <w:rFonts w:ascii="Times New Roman" w:hAnsi="Times New Roman" w:cs="Times New Roman"/>
-          <w:sz w:val="24"/>
-          <w:szCs w:val="24"/>
-        </w:rPr>
-      </w:pPr>
-    </w:p>
-    <w:p>
-      <w:pPr>
-        <w:pStyle w:val="a5"/>
-        <w:widowControl/>
-        <w:spacing w:line="360" w:lineRule="auto"/>
-        <w:ind w:left="360" w:firstLineChars="0" w:firstLine="0"/>
-        <w:jc w:val="left"/>
-        <w:rPr>
-          <w:rFonts w:ascii="Times New Roman" w:hAnsi="Times New Roman" w:cs="Times New Roman"/>
-          <w:sz w:val="24"/>
-          <w:szCs w:val="24"/>
-        </w:rPr>
-      </w:pPr>
-    </w:p>
-    <w:p>
-      <w:pPr>
-        <w:pStyle w:val="a5"/>
-        <w:widowControl/>
-        <w:spacing w:line="360" w:lineRule="auto"/>
-        <w:ind w:left="360" w:firstLineChars="0" w:firstLine="0"/>
-        <w:jc w:val="left"/>
-        <w:rPr>
-          <w:rFonts w:ascii="Times New Roman" w:hAnsi="Times New Roman" w:cs="Times New Roman"/>
-          <w:sz w:val="24"/>
-          <w:szCs w:val="24"/>
-        </w:rPr>
-      </w:pPr>
-    </w:p>
-    <w:p>
-      <w:pPr>
-        <w:pStyle w:val="a5"/>
-        <w:widowControl/>
-        <w:spacing w:line="360" w:lineRule="auto"/>
-        <w:ind w:left="360" w:firstLineChars="0" w:firstLine="0"/>
-        <w:jc w:val="left"/>
-        <w:rPr>
-          <w:rFonts w:ascii="Times New Roman" w:hAnsi="Times New Roman" w:cs="Times New Roman"/>
-          <w:sz w:val="24"/>
-          <w:szCs w:val="24"/>
-        </w:rPr>
-      </w:pPr>
-    </w:p>
-    <w:p>
-      <w:pPr>
-        <w:pStyle w:val="a5"/>
-        <w:widowControl/>
-        <w:spacing w:line="360" w:lineRule="auto"/>
-        <w:ind w:left="360" w:firstLineChars="0" w:firstLine="0"/>
-        <w:jc w:val="left"/>
-        <w:rPr>
-          <w:rFonts w:ascii="Times New Roman" w:hAnsi="Times New Roman" w:cs="Times New Roman"/>
+          <w:rFonts w:ascii="Times New Roman" w:hAnsi="Times New Roman" w:cs="Times New Roman" w:hint="eastAsia"/>
           <w:sz w:val="24"/>
           <w:szCs w:val="24"/>
         </w:rPr>
@@ -3086,7 +3893,6 @@
           <w:sz w:val="32"/>
           <w:szCs w:val="32"/>
         </w:rPr>
-        <w:lastRenderedPageBreak/>
         <w:t>Team</w:t>
       </w:r>
       <w:r>
@@ -3106,11 +3912,11 @@
         <w:spacing w:line="360" w:lineRule="auto"/>
         <w:jc w:val="left"/>
         <w:rPr>
-          <w:rFonts w:ascii="Times New Roman" w:hAnsi="Times New Roman" w:cs="Times New Roman" w:hint="eastAsia"/>
-          <w:b/>
-          <w:bCs/>
-          <w:sz w:val="32"/>
-          <w:szCs w:val="32"/>
+          <w:rFonts w:ascii="Times New Roman" w:hAnsi="Times New Roman" w:cs="Times New Roman"/>
+          <w:b/>
+          <w:bCs/>
+          <w:sz w:val="24"/>
+          <w:szCs w:val="24"/>
         </w:rPr>
       </w:pPr>
     </w:p>
@@ -3118,6 +3924,7 @@
       <w:pPr>
         <w:widowControl/>
         <w:spacing w:line="360" w:lineRule="auto"/>
+        <w:ind w:firstLine="360"/>
         <w:jc w:val="left"/>
         <w:rPr>
           <w:rFonts w:ascii="Times New Roman" w:hAnsi="Times New Roman" w:cs="Times New Roman"/>
@@ -3132,7 +3939,7 @@
           <w:sz w:val="24"/>
           <w:szCs w:val="24"/>
         </w:rPr>
-        <w:t>Haonan</w:t>
+        <w:t>Hudie</w:t>
       </w:r>
       <w:proofErr w:type="spellEnd"/>
       <w:r>
@@ -3141,21 +3948,14 @@
           <w:sz w:val="24"/>
           <w:szCs w:val="24"/>
         </w:rPr>
-        <w:t xml:space="preserve"> Chen</w:t>
-      </w:r>
-      <w:r>
-        <w:rPr>
-          <w:rFonts w:ascii="Times New Roman" w:hAnsi="Times New Roman" w:cs="Times New Roman"/>
-          <w:sz w:val="24"/>
-          <w:szCs w:val="24"/>
-        </w:rPr>
-        <w:t>: Team Leader, documentation writer, repository master, meeting organizer</w:t>
+        <w:t xml:space="preserve"> Liu: Monitor people's work</w:t>
       </w:r>
     </w:p>
     <w:p>
       <w:pPr>
         <w:widowControl/>
         <w:spacing w:line="360" w:lineRule="auto"/>
+        <w:ind w:firstLine="360"/>
         <w:jc w:val="left"/>
         <w:rPr>
           <w:rFonts w:ascii="Times New Roman" w:hAnsi="Times New Roman" w:cs="Times New Roman"/>
@@ -3168,6 +3968,7 @@
       <w:pPr>
         <w:widowControl/>
         <w:spacing w:line="360" w:lineRule="auto"/>
+        <w:ind w:firstLine="360"/>
         <w:jc w:val="left"/>
         <w:rPr>
           <w:rFonts w:ascii="Times New Roman" w:hAnsi="Times New Roman" w:cs="Times New Roman"/>
@@ -3181,37 +3982,14 @@
           <w:sz w:val="24"/>
           <w:szCs w:val="24"/>
         </w:rPr>
-        <w:t>Hudie Liu</w:t>
-      </w:r>
-      <w:r>
-        <w:rPr>
-          <w:rFonts w:ascii="Times New Roman" w:hAnsi="Times New Roman" w:cs="Times New Roman"/>
-          <w:sz w:val="24"/>
-          <w:szCs w:val="24"/>
-        </w:rPr>
-        <w:t>: Monitor, designer</w:t>
-      </w:r>
-      <w:r>
-        <w:rPr>
-          <w:rFonts w:ascii="Times New Roman" w:hAnsi="Times New Roman" w:cs="Times New Roman"/>
-          <w:sz w:val="24"/>
-          <w:szCs w:val="24"/>
-        </w:rPr>
-        <w:t>, Tester</w:t>
-      </w:r>
-      <w:r>
-        <w:rPr>
-          <w:rFonts w:ascii="Times New Roman" w:hAnsi="Times New Roman" w:cs="Times New Roman"/>
-          <w:sz w:val="24"/>
-          <w:szCs w:val="24"/>
-        </w:rPr>
-        <w:t>, website maintainer</w:t>
+        <w:t>Yiyang Li: Plan the system</w:t>
       </w:r>
     </w:p>
     <w:p>
       <w:pPr>
         <w:widowControl/>
         <w:spacing w:line="360" w:lineRule="auto"/>
+        <w:ind w:firstLine="360"/>
         <w:jc w:val="left"/>
         <w:rPr>
           <w:rFonts w:ascii="Times New Roman" w:hAnsi="Times New Roman" w:cs="Times New Roman"/>
@@ -3224,6 +4002,7 @@
       <w:pPr>
         <w:widowControl/>
         <w:spacing w:line="360" w:lineRule="auto"/>
+        <w:ind w:firstLine="360"/>
         <w:jc w:val="left"/>
         <w:rPr>
           <w:rFonts w:ascii="Times New Roman" w:hAnsi="Times New Roman" w:cs="Times New Roman"/>
@@ -3237,21 +4016,14 @@
           <w:sz w:val="24"/>
           <w:szCs w:val="24"/>
         </w:rPr>
-        <w:t>Xiaotian Xia</w:t>
-      </w:r>
-      <w:r>
-        <w:rPr>
-          <w:rFonts w:ascii="Times New Roman" w:hAnsi="Times New Roman" w:cs="Times New Roman"/>
-          <w:sz w:val="24"/>
-          <w:szCs w:val="24"/>
-        </w:rPr>
-        <w:t>: Project Manager, researcher</w:t>
+        <w:t>Xiaotian Xia: Design the system</w:t>
       </w:r>
     </w:p>
     <w:p>
       <w:pPr>
         <w:widowControl/>
         <w:spacing w:line="360" w:lineRule="auto"/>
+        <w:ind w:firstLine="360"/>
         <w:jc w:val="left"/>
         <w:rPr>
           <w:rFonts w:ascii="Times New Roman" w:hAnsi="Times New Roman" w:cs="Times New Roman"/>
@@ -3264,6 +4036,7 @@
       <w:pPr>
         <w:widowControl/>
         <w:spacing w:line="360" w:lineRule="auto"/>
+        <w:ind w:firstLine="360"/>
         <w:jc w:val="left"/>
         <w:rPr>
           <w:rFonts w:ascii="Times New Roman" w:hAnsi="Times New Roman" w:cs="Times New Roman"/>
@@ -3271,35 +4044,30 @@
           <w:szCs w:val="24"/>
         </w:rPr>
       </w:pPr>
-      <w:r>
-        <w:rPr>
-          <w:rFonts w:ascii="Times New Roman" w:hAnsi="Times New Roman" w:cs="Times New Roman"/>
-          <w:sz w:val="24"/>
-          <w:szCs w:val="24"/>
-        </w:rPr>
-        <w:t>Yiyang Li</w:t>
-      </w:r>
-      <w:r>
-        <w:rPr>
-          <w:rFonts w:ascii="Times New Roman" w:hAnsi="Times New Roman" w:cs="Times New Roman"/>
-          <w:sz w:val="24"/>
-          <w:szCs w:val="24"/>
-        </w:rPr>
-        <w:t>: Schedular, documentation writer</w:t>
-      </w:r>
-      <w:r>
-        <w:rPr>
-          <w:rFonts w:ascii="Times New Roman" w:hAnsi="Times New Roman" w:cs="Times New Roman"/>
-          <w:sz w:val="24"/>
-          <w:szCs w:val="24"/>
-        </w:rPr>
-        <w:t>, file manager</w:t>
+      <w:proofErr w:type="spellStart"/>
+      <w:r>
+        <w:rPr>
+          <w:rFonts w:ascii="Times New Roman" w:hAnsi="Times New Roman" w:cs="Times New Roman"/>
+          <w:sz w:val="24"/>
+          <w:szCs w:val="24"/>
+        </w:rPr>
+        <w:t>Rongjiang</w:t>
+      </w:r>
+      <w:proofErr w:type="spellEnd"/>
+      <w:r>
+        <w:rPr>
+          <w:rFonts w:ascii="Times New Roman" w:hAnsi="Times New Roman" w:cs="Times New Roman"/>
+          <w:sz w:val="24"/>
+          <w:szCs w:val="24"/>
+        </w:rPr>
+        <w:t xml:space="preserve"> Yang: Execution</w:t>
       </w:r>
     </w:p>
     <w:p>
       <w:pPr>
         <w:widowControl/>
         <w:spacing w:line="360" w:lineRule="auto"/>
+        <w:ind w:firstLine="360"/>
         <w:jc w:val="left"/>
         <w:rPr>
           <w:rFonts w:ascii="Times New Roman" w:hAnsi="Times New Roman" w:cs="Times New Roman"/>
@@ -3310,65 +4078,32 @@
     </w:p>
     <w:p>
       <w:pPr>
-        <w:widowControl/>
         <w:spacing w:line="360" w:lineRule="auto"/>
-        <w:jc w:val="left"/>
-        <w:rPr>
-          <w:rFonts w:ascii="Times New Roman" w:hAnsi="Times New Roman" w:cs="Times New Roman"/>
-          <w:sz w:val="24"/>
-          <w:szCs w:val="24"/>
-        </w:rPr>
-      </w:pPr>
-      <w:r>
-        <w:rPr>
-          <w:rFonts w:ascii="Times New Roman" w:hAnsi="Times New Roman" w:cs="Times New Roman"/>
-          <w:sz w:val="24"/>
-          <w:szCs w:val="24"/>
-        </w:rPr>
-        <w:t>Rongjiang Yang</w:t>
-      </w:r>
-      <w:r>
-        <w:rPr>
-          <w:rFonts w:ascii="Times New Roman" w:hAnsi="Times New Roman" w:cs="Times New Roman"/>
-          <w:sz w:val="24"/>
-          <w:szCs w:val="24"/>
-        </w:rPr>
-        <w:t xml:space="preserve">: Technical Leader, </w:t>
-      </w:r>
-      <w:r>
-        <w:rPr>
-          <w:rFonts w:ascii="Times New Roman" w:hAnsi="Times New Roman" w:cs="Times New Roman"/>
-          <w:sz w:val="24"/>
-          <w:szCs w:val="24"/>
-        </w:rPr>
-        <w:t>C</w:t>
-      </w:r>
-      <w:r>
-        <w:rPr>
-          <w:rFonts w:ascii="Times New Roman" w:hAnsi="Times New Roman" w:cs="Times New Roman"/>
-          <w:sz w:val="24"/>
-          <w:szCs w:val="24"/>
-        </w:rPr>
-        <w:t>ode Master</w:t>
-      </w:r>
-      <w:r>
-        <w:rPr>
-          <w:rFonts w:ascii="Times New Roman" w:hAnsi="Times New Roman" w:cs="Times New Roman"/>
-          <w:sz w:val="24"/>
-          <w:szCs w:val="24"/>
-        </w:rPr>
-        <w:t>, repository master</w:t>
-      </w:r>
-    </w:p>
-    <w:p>
-      <w:pPr>
-        <w:spacing w:line="360" w:lineRule="auto"/>
-        <w:rPr>
-          <w:rFonts w:ascii="Times New Roman" w:hAnsi="Times New Roman" w:cs="Times New Roman"/>
-          <w:sz w:val="24"/>
-          <w:szCs w:val="24"/>
-        </w:rPr>
-      </w:pPr>
+        <w:ind w:firstLine="360"/>
+        <w:rPr>
+          <w:rFonts w:ascii="Times New Roman" w:hAnsi="Times New Roman" w:cs="Times New Roman"/>
+          <w:sz w:val="24"/>
+          <w:szCs w:val="24"/>
+        </w:rPr>
+      </w:pPr>
+      <w:proofErr w:type="spellStart"/>
+      <w:r>
+        <w:rPr>
+          <w:rFonts w:ascii="Times New Roman" w:hAnsi="Times New Roman" w:cs="Times New Roman"/>
+          <w:sz w:val="24"/>
+          <w:szCs w:val="24"/>
+        </w:rPr>
+        <w:t>Haonan</w:t>
+      </w:r>
+      <w:proofErr w:type="spellEnd"/>
+      <w:r>
+        <w:rPr>
+          <w:rFonts w:ascii="Times New Roman" w:hAnsi="Times New Roman" w:cs="Times New Roman"/>
+          <w:sz w:val="24"/>
+          <w:szCs w:val="24"/>
+        </w:rPr>
+        <w:t xml:space="preserve"> Chen: Team leader</w:t>
+      </w:r>
     </w:p>
     <w:p/>
     <w:p/>
@@ -17278,6 +18013,131 @@
     </w:lvl>
   </w:abstractNum>
   <w:abstractNum w:abstractNumId="2" w15:restartNumberingAfterBreak="0">
+    <w:nsid w:val="0FA262CD"/>
+    <w:multiLevelType w:val="multilevel"/>
+    <w:tmpl w:val="38546806"/>
+    <w:lvl w:ilvl="0">
+      <w:start w:val="1"/>
+      <w:numFmt w:val="bullet"/>
+      <w:lvlText w:val=""/>
+      <w:lvlJc w:val="left"/>
+      <w:pPr>
+        <w:ind w:left="360" w:hanging="360"/>
+      </w:pPr>
+      <w:rPr>
+        <w:rFonts w:ascii="Wingdings" w:hAnsi="Wingdings" w:hint="default"/>
+        <w:b/>
+        <w:bCs/>
+        <w:sz w:val="36"/>
+        <w:szCs w:val="36"/>
+      </w:rPr>
+    </w:lvl>
+    <w:lvl w:ilvl="1">
+      <w:start w:val="2"/>
+      <w:numFmt w:val="decimal"/>
+      <w:isLgl/>
+      <w:lvlText w:val="%1.%2"/>
+      <w:lvlJc w:val="left"/>
+      <w:pPr>
+        <w:ind w:left="1080" w:hanging="720"/>
+      </w:pPr>
+      <w:rPr>
+        <w:rFonts w:hint="default"/>
+      </w:rPr>
+    </w:lvl>
+    <w:lvl w:ilvl="2">
+      <w:start w:val="1"/>
+      <w:numFmt w:val="decimal"/>
+      <w:isLgl/>
+      <w:lvlText w:val="%1.%2.%3"/>
+      <w:lvlJc w:val="left"/>
+      <w:pPr>
+        <w:ind w:left="1440" w:hanging="720"/>
+      </w:pPr>
+      <w:rPr>
+        <w:rFonts w:hint="default"/>
+      </w:rPr>
+    </w:lvl>
+    <w:lvl w:ilvl="3">
+      <w:start w:val="1"/>
+      <w:numFmt w:val="decimal"/>
+      <w:isLgl/>
+      <w:lvlText w:val="%1.%2.%3.%4"/>
+      <w:lvlJc w:val="left"/>
+      <w:pPr>
+        <w:ind w:left="2160" w:hanging="1080"/>
+      </w:pPr>
+      <w:rPr>
+        <w:rFonts w:hint="default"/>
+      </w:rPr>
+    </w:lvl>
+    <w:lvl w:ilvl="4">
+      <w:start w:val="1"/>
+      <w:numFmt w:val="decimal"/>
+      <w:isLgl/>
+      <w:lvlText w:val="%1.%2.%3.%4.%5"/>
+      <w:lvlJc w:val="left"/>
+      <w:pPr>
+        <w:ind w:left="2880" w:hanging="1440"/>
+      </w:pPr>
+      <w:rPr>
+        <w:rFonts w:hint="default"/>
+      </w:rPr>
+    </w:lvl>
+    <w:lvl w:ilvl="5">
+      <w:start w:val="1"/>
+      <w:numFmt w:val="decimal"/>
+      <w:isLgl/>
+      <w:lvlText w:val="%1.%2.%3.%4.%5.%6"/>
+      <w:lvlJc w:val="left"/>
+      <w:pPr>
+        <w:ind w:left="3240" w:hanging="1440"/>
+      </w:pPr>
+      <w:rPr>
+        <w:rFonts w:hint="default"/>
+      </w:rPr>
+    </w:lvl>
+    <w:lvl w:ilvl="6">
+      <w:start w:val="1"/>
+      <w:numFmt w:val="decimal"/>
+      <w:isLgl/>
+      <w:lvlText w:val="%1.%2.%3.%4.%5.%6.%7"/>
+      <w:lvlJc w:val="left"/>
+      <w:pPr>
+        <w:ind w:left="3960" w:hanging="1800"/>
+      </w:pPr>
+      <w:rPr>
+        <w:rFonts w:hint="default"/>
+      </w:rPr>
+    </w:lvl>
+    <w:lvl w:ilvl="7">
+      <w:start w:val="1"/>
+      <w:numFmt w:val="decimal"/>
+      <w:isLgl/>
+      <w:lvlText w:val="%1.%2.%3.%4.%5.%6.%7.%8"/>
+      <w:lvlJc w:val="left"/>
+      <w:pPr>
+        <w:ind w:left="4320" w:hanging="1800"/>
+      </w:pPr>
+      <w:rPr>
+        <w:rFonts w:hint="default"/>
+      </w:rPr>
+    </w:lvl>
+    <w:lvl w:ilvl="8">
+      <w:start w:val="1"/>
+      <w:numFmt w:val="decimal"/>
+      <w:isLgl/>
+      <w:lvlText w:val="%1.%2.%3.%4.%5.%6.%7.%8.%9"/>
+      <w:lvlJc w:val="left"/>
+      <w:pPr>
+        <w:ind w:left="5040" w:hanging="2160"/>
+      </w:pPr>
+      <w:rPr>
+        <w:rFonts w:hint="default"/>
+      </w:rPr>
+    </w:lvl>
+  </w:abstractNum>
+  <w:abstractNum w:abstractNumId="3" w15:restartNumberingAfterBreak="0">
     <w:nsid w:val="10F06F21"/>
     <w:multiLevelType w:val="hybridMultilevel"/>
     <w:tmpl w:val="23F4972C"/>
@@ -17363,7 +18223,7 @@
       </w:pPr>
     </w:lvl>
   </w:abstractNum>
-  <w:abstractNum w:abstractNumId="3" w15:restartNumberingAfterBreak="0">
+  <w:abstractNum w:abstractNumId="4" w15:restartNumberingAfterBreak="0">
     <w:nsid w:val="18EE224A"/>
     <w:multiLevelType w:val="multilevel"/>
     <w:tmpl w:val="6F2EC63E"/>
@@ -17476,7 +18336,7 @@
       </w:rPr>
     </w:lvl>
   </w:abstractNum>
-  <w:abstractNum w:abstractNumId="4" w15:restartNumberingAfterBreak="0">
+  <w:abstractNum w:abstractNumId="5" w15:restartNumberingAfterBreak="0">
     <w:nsid w:val="1E3E5CA9"/>
     <w:multiLevelType w:val="multilevel"/>
     <w:tmpl w:val="8146D322"/>
@@ -17593,7 +18453,120 @@
       </w:pPr>
     </w:lvl>
   </w:abstractNum>
-  <w:abstractNum w:abstractNumId="5" w15:restartNumberingAfterBreak="0">
+  <w:abstractNum w:abstractNumId="6" w15:restartNumberingAfterBreak="0">
+    <w:nsid w:val="248A7C5C"/>
+    <w:multiLevelType w:val="hybridMultilevel"/>
+    <w:tmpl w:val="0C6E3F56"/>
+    <w:lvl w:ilvl="0" w:tplc="04090001">
+      <w:start w:val="1"/>
+      <w:numFmt w:val="bullet"/>
+      <w:lvlText w:val=""/>
+      <w:lvlJc w:val="left"/>
+      <w:pPr>
+        <w:ind w:left="780" w:hanging="420"/>
+      </w:pPr>
+      <w:rPr>
+        <w:rFonts w:ascii="Wingdings" w:hAnsi="Wingdings" w:hint="default"/>
+      </w:rPr>
+    </w:lvl>
+    <w:lvl w:ilvl="1" w:tplc="04090003" w:tentative="1">
+      <w:start w:val="1"/>
+      <w:numFmt w:val="bullet"/>
+      <w:lvlText w:val=""/>
+      <w:lvlJc w:val="left"/>
+      <w:pPr>
+        <w:ind w:left="1200" w:hanging="420"/>
+      </w:pPr>
+      <w:rPr>
+        <w:rFonts w:ascii="Wingdings" w:hAnsi="Wingdings" w:hint="default"/>
+      </w:rPr>
+    </w:lvl>
+    <w:lvl w:ilvl="2" w:tplc="04090005" w:tentative="1">
+      <w:start w:val="1"/>
+      <w:numFmt w:val="bullet"/>
+      <w:lvlText w:val=""/>
+      <w:lvlJc w:val="left"/>
+      <w:pPr>
+        <w:ind w:left="1620" w:hanging="420"/>
+      </w:pPr>
+      <w:rPr>
+        <w:rFonts w:ascii="Wingdings" w:hAnsi="Wingdings" w:hint="default"/>
+      </w:rPr>
+    </w:lvl>
+    <w:lvl w:ilvl="3" w:tplc="04090001" w:tentative="1">
+      <w:start w:val="1"/>
+      <w:numFmt w:val="bullet"/>
+      <w:lvlText w:val=""/>
+      <w:lvlJc w:val="left"/>
+      <w:pPr>
+        <w:ind w:left="2040" w:hanging="420"/>
+      </w:pPr>
+      <w:rPr>
+        <w:rFonts w:ascii="Wingdings" w:hAnsi="Wingdings" w:hint="default"/>
+      </w:rPr>
+    </w:lvl>
+    <w:lvl w:ilvl="4" w:tplc="04090003" w:tentative="1">
+      <w:start w:val="1"/>
+      <w:numFmt w:val="bullet"/>
+      <w:lvlText w:val=""/>
+      <w:lvlJc w:val="left"/>
+      <w:pPr>
+        <w:ind w:left="2460" w:hanging="420"/>
+      </w:pPr>
+      <w:rPr>
+        <w:rFonts w:ascii="Wingdings" w:hAnsi="Wingdings" w:hint="default"/>
+      </w:rPr>
+    </w:lvl>
+    <w:lvl w:ilvl="5" w:tplc="04090005" w:tentative="1">
+      <w:start w:val="1"/>
+      <w:numFmt w:val="bullet"/>
+      <w:lvlText w:val=""/>
+      <w:lvlJc w:val="left"/>
+      <w:pPr>
+        <w:ind w:left="2880" w:hanging="420"/>
+      </w:pPr>
+      <w:rPr>
+        <w:rFonts w:ascii="Wingdings" w:hAnsi="Wingdings" w:hint="default"/>
+      </w:rPr>
+    </w:lvl>
+    <w:lvl w:ilvl="6" w:tplc="04090001" w:tentative="1">
+      <w:start w:val="1"/>
+      <w:numFmt w:val="bullet"/>
+      <w:lvlText w:val=""/>
+      <w:lvlJc w:val="left"/>
+      <w:pPr>
+        <w:ind w:left="3300" w:hanging="420"/>
+      </w:pPr>
+      <w:rPr>
+        <w:rFonts w:ascii="Wingdings" w:hAnsi="Wingdings" w:hint="default"/>
+      </w:rPr>
+    </w:lvl>
+    <w:lvl w:ilvl="7" w:tplc="04090003" w:tentative="1">
+      <w:start w:val="1"/>
+      <w:numFmt w:val="bullet"/>
+      <w:lvlText w:val=""/>
+      <w:lvlJc w:val="left"/>
+      <w:pPr>
+        <w:ind w:left="3720" w:hanging="420"/>
+      </w:pPr>
+      <w:rPr>
+        <w:rFonts w:ascii="Wingdings" w:hAnsi="Wingdings" w:hint="default"/>
+      </w:rPr>
+    </w:lvl>
+    <w:lvl w:ilvl="8" w:tplc="04090005" w:tentative="1">
+      <w:start w:val="1"/>
+      <w:numFmt w:val="bullet"/>
+      <w:lvlText w:val=""/>
+      <w:lvlJc w:val="left"/>
+      <w:pPr>
+        <w:ind w:left="4140" w:hanging="420"/>
+      </w:pPr>
+      <w:rPr>
+        <w:rFonts w:ascii="Wingdings" w:hAnsi="Wingdings" w:hint="default"/>
+      </w:rPr>
+    </w:lvl>
+  </w:abstractNum>
+  <w:abstractNum w:abstractNumId="7" w15:restartNumberingAfterBreak="0">
     <w:nsid w:val="2AE12DA0"/>
     <w:multiLevelType w:val="multilevel"/>
     <w:tmpl w:val="04905392"/>
@@ -17714,7 +18687,7 @@
       </w:rPr>
     </w:lvl>
   </w:abstractNum>
-  <w:abstractNum w:abstractNumId="6" w15:restartNumberingAfterBreak="0">
+  <w:abstractNum w:abstractNumId="8" w15:restartNumberingAfterBreak="0">
     <w:nsid w:val="2CCE290A"/>
     <w:multiLevelType w:val="multilevel"/>
     <w:tmpl w:val="04905392"/>
@@ -17835,7 +18808,7 @@
       </w:rPr>
     </w:lvl>
   </w:abstractNum>
-  <w:abstractNum w:abstractNumId="7" w15:restartNumberingAfterBreak="0">
+  <w:abstractNum w:abstractNumId="9" w15:restartNumberingAfterBreak="0">
     <w:nsid w:val="30351F6F"/>
     <w:multiLevelType w:val="multilevel"/>
     <w:tmpl w:val="04905392"/>
@@ -17956,7 +18929,507 @@
       </w:rPr>
     </w:lvl>
   </w:abstractNum>
-  <w:abstractNum w:abstractNumId="8" w15:restartNumberingAfterBreak="0">
+  <w:abstractNum w:abstractNumId="10" w15:restartNumberingAfterBreak="0">
+    <w:nsid w:val="325520F9"/>
+    <w:multiLevelType w:val="multilevel"/>
+    <w:tmpl w:val="38546806"/>
+    <w:lvl w:ilvl="0">
+      <w:start w:val="1"/>
+      <w:numFmt w:val="bullet"/>
+      <w:lvlText w:val=""/>
+      <w:lvlJc w:val="left"/>
+      <w:pPr>
+        <w:ind w:left="360" w:hanging="360"/>
+      </w:pPr>
+      <w:rPr>
+        <w:rFonts w:ascii="Wingdings" w:hAnsi="Wingdings" w:hint="default"/>
+        <w:b/>
+        <w:bCs/>
+        <w:sz w:val="36"/>
+        <w:szCs w:val="36"/>
+      </w:rPr>
+    </w:lvl>
+    <w:lvl w:ilvl="1">
+      <w:start w:val="2"/>
+      <w:numFmt w:val="decimal"/>
+      <w:isLgl/>
+      <w:lvlText w:val="%1.%2"/>
+      <w:lvlJc w:val="left"/>
+      <w:pPr>
+        <w:ind w:left="1080" w:hanging="720"/>
+      </w:pPr>
+      <w:rPr>
+        <w:rFonts w:hint="default"/>
+      </w:rPr>
+    </w:lvl>
+    <w:lvl w:ilvl="2">
+      <w:start w:val="1"/>
+      <w:numFmt w:val="decimal"/>
+      <w:isLgl/>
+      <w:lvlText w:val="%1.%2.%3"/>
+      <w:lvlJc w:val="left"/>
+      <w:pPr>
+        <w:ind w:left="1440" w:hanging="720"/>
+      </w:pPr>
+      <w:rPr>
+        <w:rFonts w:hint="default"/>
+      </w:rPr>
+    </w:lvl>
+    <w:lvl w:ilvl="3">
+      <w:start w:val="1"/>
+      <w:numFmt w:val="decimal"/>
+      <w:isLgl/>
+      <w:lvlText w:val="%1.%2.%3.%4"/>
+      <w:lvlJc w:val="left"/>
+      <w:pPr>
+        <w:ind w:left="2160" w:hanging="1080"/>
+      </w:pPr>
+      <w:rPr>
+        <w:rFonts w:hint="default"/>
+      </w:rPr>
+    </w:lvl>
+    <w:lvl w:ilvl="4">
+      <w:start w:val="1"/>
+      <w:numFmt w:val="decimal"/>
+      <w:isLgl/>
+      <w:lvlText w:val="%1.%2.%3.%4.%5"/>
+      <w:lvlJc w:val="left"/>
+      <w:pPr>
+        <w:ind w:left="2880" w:hanging="1440"/>
+      </w:pPr>
+      <w:rPr>
+        <w:rFonts w:hint="default"/>
+      </w:rPr>
+    </w:lvl>
+    <w:lvl w:ilvl="5">
+      <w:start w:val="1"/>
+      <w:numFmt w:val="decimal"/>
+      <w:isLgl/>
+      <w:lvlText w:val="%1.%2.%3.%4.%5.%6"/>
+      <w:lvlJc w:val="left"/>
+      <w:pPr>
+        <w:ind w:left="3240" w:hanging="1440"/>
+      </w:pPr>
+      <w:rPr>
+        <w:rFonts w:hint="default"/>
+      </w:rPr>
+    </w:lvl>
+    <w:lvl w:ilvl="6">
+      <w:start w:val="1"/>
+      <w:numFmt w:val="decimal"/>
+      <w:isLgl/>
+      <w:lvlText w:val="%1.%2.%3.%4.%5.%6.%7"/>
+      <w:lvlJc w:val="left"/>
+      <w:pPr>
+        <w:ind w:left="3960" w:hanging="1800"/>
+      </w:pPr>
+      <w:rPr>
+        <w:rFonts w:hint="default"/>
+      </w:rPr>
+    </w:lvl>
+    <w:lvl w:ilvl="7">
+      <w:start w:val="1"/>
+      <w:numFmt w:val="decimal"/>
+      <w:isLgl/>
+      <w:lvlText w:val="%1.%2.%3.%4.%5.%6.%7.%8"/>
+      <w:lvlJc w:val="left"/>
+      <w:pPr>
+        <w:ind w:left="4320" w:hanging="1800"/>
+      </w:pPr>
+      <w:rPr>
+        <w:rFonts w:hint="default"/>
+      </w:rPr>
+    </w:lvl>
+    <w:lvl w:ilvl="8">
+      <w:start w:val="1"/>
+      <w:numFmt w:val="decimal"/>
+      <w:isLgl/>
+      <w:lvlText w:val="%1.%2.%3.%4.%5.%6.%7.%8.%9"/>
+      <w:lvlJc w:val="left"/>
+      <w:pPr>
+        <w:ind w:left="5040" w:hanging="2160"/>
+      </w:pPr>
+      <w:rPr>
+        <w:rFonts w:hint="default"/>
+      </w:rPr>
+    </w:lvl>
+  </w:abstractNum>
+  <w:abstractNum w:abstractNumId="11" w15:restartNumberingAfterBreak="0">
+    <w:nsid w:val="410F1904"/>
+    <w:multiLevelType w:val="multilevel"/>
+    <w:tmpl w:val="38546806"/>
+    <w:lvl w:ilvl="0">
+      <w:start w:val="1"/>
+      <w:numFmt w:val="bullet"/>
+      <w:lvlText w:val=""/>
+      <w:lvlJc w:val="left"/>
+      <w:pPr>
+        <w:ind w:left="360" w:hanging="360"/>
+      </w:pPr>
+      <w:rPr>
+        <w:rFonts w:ascii="Wingdings" w:hAnsi="Wingdings" w:hint="default"/>
+        <w:b/>
+        <w:bCs/>
+        <w:sz w:val="36"/>
+        <w:szCs w:val="36"/>
+      </w:rPr>
+    </w:lvl>
+    <w:lvl w:ilvl="1">
+      <w:start w:val="2"/>
+      <w:numFmt w:val="decimal"/>
+      <w:isLgl/>
+      <w:lvlText w:val="%1.%2"/>
+      <w:lvlJc w:val="left"/>
+      <w:pPr>
+        <w:ind w:left="1080" w:hanging="720"/>
+      </w:pPr>
+      <w:rPr>
+        <w:rFonts w:hint="default"/>
+      </w:rPr>
+    </w:lvl>
+    <w:lvl w:ilvl="2">
+      <w:start w:val="1"/>
+      <w:numFmt w:val="decimal"/>
+      <w:isLgl/>
+      <w:lvlText w:val="%1.%2.%3"/>
+      <w:lvlJc w:val="left"/>
+      <w:pPr>
+        <w:ind w:left="1440" w:hanging="720"/>
+      </w:pPr>
+      <w:rPr>
+        <w:rFonts w:hint="default"/>
+      </w:rPr>
+    </w:lvl>
+    <w:lvl w:ilvl="3">
+      <w:start w:val="1"/>
+      <w:numFmt w:val="decimal"/>
+      <w:isLgl/>
+      <w:lvlText w:val="%1.%2.%3.%4"/>
+      <w:lvlJc w:val="left"/>
+      <w:pPr>
+        <w:ind w:left="2160" w:hanging="1080"/>
+      </w:pPr>
+      <w:rPr>
+        <w:rFonts w:hint="default"/>
+      </w:rPr>
+    </w:lvl>
+    <w:lvl w:ilvl="4">
+      <w:start w:val="1"/>
+      <w:numFmt w:val="decimal"/>
+      <w:isLgl/>
+      <w:lvlText w:val="%1.%2.%3.%4.%5"/>
+      <w:lvlJc w:val="left"/>
+      <w:pPr>
+        <w:ind w:left="2880" w:hanging="1440"/>
+      </w:pPr>
+      <w:rPr>
+        <w:rFonts w:hint="default"/>
+      </w:rPr>
+    </w:lvl>
+    <w:lvl w:ilvl="5">
+      <w:start w:val="1"/>
+      <w:numFmt w:val="decimal"/>
+      <w:isLgl/>
+      <w:lvlText w:val="%1.%2.%3.%4.%5.%6"/>
+      <w:lvlJc w:val="left"/>
+      <w:pPr>
+        <w:ind w:left="3240" w:hanging="1440"/>
+      </w:pPr>
+      <w:rPr>
+        <w:rFonts w:hint="default"/>
+      </w:rPr>
+    </w:lvl>
+    <w:lvl w:ilvl="6">
+      <w:start w:val="1"/>
+      <w:numFmt w:val="decimal"/>
+      <w:isLgl/>
+      <w:lvlText w:val="%1.%2.%3.%4.%5.%6.%7"/>
+      <w:lvlJc w:val="left"/>
+      <w:pPr>
+        <w:ind w:left="3960" w:hanging="1800"/>
+      </w:pPr>
+      <w:rPr>
+        <w:rFonts w:hint="default"/>
+      </w:rPr>
+    </w:lvl>
+    <w:lvl w:ilvl="7">
+      <w:start w:val="1"/>
+      <w:numFmt w:val="decimal"/>
+      <w:isLgl/>
+      <w:lvlText w:val="%1.%2.%3.%4.%5.%6.%7.%8"/>
+      <w:lvlJc w:val="left"/>
+      <w:pPr>
+        <w:ind w:left="4320" w:hanging="1800"/>
+      </w:pPr>
+      <w:rPr>
+        <w:rFonts w:hint="default"/>
+      </w:rPr>
+    </w:lvl>
+    <w:lvl w:ilvl="8">
+      <w:start w:val="1"/>
+      <w:numFmt w:val="decimal"/>
+      <w:isLgl/>
+      <w:lvlText w:val="%1.%2.%3.%4.%5.%6.%7.%8.%9"/>
+      <w:lvlJc w:val="left"/>
+      <w:pPr>
+        <w:ind w:left="5040" w:hanging="2160"/>
+      </w:pPr>
+      <w:rPr>
+        <w:rFonts w:hint="default"/>
+      </w:rPr>
+    </w:lvl>
+  </w:abstractNum>
+  <w:abstractNum w:abstractNumId="12" w15:restartNumberingAfterBreak="0">
+    <w:nsid w:val="54C95E8F"/>
+    <w:multiLevelType w:val="multilevel"/>
+    <w:tmpl w:val="38546806"/>
+    <w:lvl w:ilvl="0">
+      <w:start w:val="1"/>
+      <w:numFmt w:val="bullet"/>
+      <w:lvlText w:val=""/>
+      <w:lvlJc w:val="left"/>
+      <w:pPr>
+        <w:ind w:left="360" w:hanging="360"/>
+      </w:pPr>
+      <w:rPr>
+        <w:rFonts w:ascii="Wingdings" w:hAnsi="Wingdings" w:hint="default"/>
+        <w:b/>
+        <w:bCs/>
+        <w:sz w:val="36"/>
+        <w:szCs w:val="36"/>
+      </w:rPr>
+    </w:lvl>
+    <w:lvl w:ilvl="1">
+      <w:start w:val="2"/>
+      <w:numFmt w:val="decimal"/>
+      <w:isLgl/>
+      <w:lvlText w:val="%1.%2"/>
+      <w:lvlJc w:val="left"/>
+      <w:pPr>
+        <w:ind w:left="1080" w:hanging="720"/>
+      </w:pPr>
+      <w:rPr>
+        <w:rFonts w:hint="default"/>
+      </w:rPr>
+    </w:lvl>
+    <w:lvl w:ilvl="2">
+      <w:start w:val="1"/>
+      <w:numFmt w:val="decimal"/>
+      <w:isLgl/>
+      <w:lvlText w:val="%1.%2.%3"/>
+      <w:lvlJc w:val="left"/>
+      <w:pPr>
+        <w:ind w:left="1440" w:hanging="720"/>
+      </w:pPr>
+      <w:rPr>
+        <w:rFonts w:hint="default"/>
+      </w:rPr>
+    </w:lvl>
+    <w:lvl w:ilvl="3">
+      <w:start w:val="1"/>
+      <w:numFmt w:val="decimal"/>
+      <w:isLgl/>
+      <w:lvlText w:val="%1.%2.%3.%4"/>
+      <w:lvlJc w:val="left"/>
+      <w:pPr>
+        <w:ind w:left="2160" w:hanging="1080"/>
+      </w:pPr>
+      <w:rPr>
+        <w:rFonts w:hint="default"/>
+      </w:rPr>
+    </w:lvl>
+    <w:lvl w:ilvl="4">
+      <w:start w:val="1"/>
+      <w:numFmt w:val="decimal"/>
+      <w:isLgl/>
+      <w:lvlText w:val="%1.%2.%3.%4.%5"/>
+      <w:lvlJc w:val="left"/>
+      <w:pPr>
+        <w:ind w:left="2880" w:hanging="1440"/>
+      </w:pPr>
+      <w:rPr>
+        <w:rFonts w:hint="default"/>
+      </w:rPr>
+    </w:lvl>
+    <w:lvl w:ilvl="5">
+      <w:start w:val="1"/>
+      <w:numFmt w:val="decimal"/>
+      <w:isLgl/>
+      <w:lvlText w:val="%1.%2.%3.%4.%5.%6"/>
+      <w:lvlJc w:val="left"/>
+      <w:pPr>
+        <w:ind w:left="3240" w:hanging="1440"/>
+      </w:pPr>
+      <w:rPr>
+        <w:rFonts w:hint="default"/>
+      </w:rPr>
+    </w:lvl>
+    <w:lvl w:ilvl="6">
+      <w:start w:val="1"/>
+      <w:numFmt w:val="decimal"/>
+      <w:isLgl/>
+      <w:lvlText w:val="%1.%2.%3.%4.%5.%6.%7"/>
+      <w:lvlJc w:val="left"/>
+      <w:pPr>
+        <w:ind w:left="3960" w:hanging="1800"/>
+      </w:pPr>
+      <w:rPr>
+        <w:rFonts w:hint="default"/>
+      </w:rPr>
+    </w:lvl>
+    <w:lvl w:ilvl="7">
+      <w:start w:val="1"/>
+      <w:numFmt w:val="decimal"/>
+      <w:isLgl/>
+      <w:lvlText w:val="%1.%2.%3.%4.%5.%6.%7.%8"/>
+      <w:lvlJc w:val="left"/>
+      <w:pPr>
+        <w:ind w:left="4320" w:hanging="1800"/>
+      </w:pPr>
+      <w:rPr>
+        <w:rFonts w:hint="default"/>
+      </w:rPr>
+    </w:lvl>
+    <w:lvl w:ilvl="8">
+      <w:start w:val="1"/>
+      <w:numFmt w:val="decimal"/>
+      <w:isLgl/>
+      <w:lvlText w:val="%1.%2.%3.%4.%5.%6.%7.%8.%9"/>
+      <w:lvlJc w:val="left"/>
+      <w:pPr>
+        <w:ind w:left="5040" w:hanging="2160"/>
+      </w:pPr>
+      <w:rPr>
+        <w:rFonts w:hint="default"/>
+      </w:rPr>
+    </w:lvl>
+  </w:abstractNum>
+  <w:abstractNum w:abstractNumId="13" w15:restartNumberingAfterBreak="0">
+    <w:nsid w:val="61C054B5"/>
+    <w:multiLevelType w:val="multilevel"/>
+    <w:tmpl w:val="38546806"/>
+    <w:lvl w:ilvl="0">
+      <w:start w:val="1"/>
+      <w:numFmt w:val="bullet"/>
+      <w:lvlText w:val=""/>
+      <w:lvlJc w:val="left"/>
+      <w:pPr>
+        <w:ind w:left="360" w:hanging="360"/>
+      </w:pPr>
+      <w:rPr>
+        <w:rFonts w:ascii="Wingdings" w:hAnsi="Wingdings" w:hint="default"/>
+        <w:b/>
+        <w:bCs/>
+        <w:sz w:val="36"/>
+        <w:szCs w:val="36"/>
+      </w:rPr>
+    </w:lvl>
+    <w:lvl w:ilvl="1">
+      <w:start w:val="2"/>
+      <w:numFmt w:val="decimal"/>
+      <w:isLgl/>
+      <w:lvlText w:val="%1.%2"/>
+      <w:lvlJc w:val="left"/>
+      <w:pPr>
+        <w:ind w:left="1080" w:hanging="720"/>
+      </w:pPr>
+      <w:rPr>
+        <w:rFonts w:hint="default"/>
+      </w:rPr>
+    </w:lvl>
+    <w:lvl w:ilvl="2">
+      <w:start w:val="1"/>
+      <w:numFmt w:val="decimal"/>
+      <w:isLgl/>
+      <w:lvlText w:val="%1.%2.%3"/>
+      <w:lvlJc w:val="left"/>
+      <w:pPr>
+        <w:ind w:left="1440" w:hanging="720"/>
+      </w:pPr>
+      <w:rPr>
+        <w:rFonts w:hint="default"/>
+      </w:rPr>
+    </w:lvl>
+    <w:lvl w:ilvl="3">
+      <w:start w:val="1"/>
+      <w:numFmt w:val="decimal"/>
+      <w:isLgl/>
+      <w:lvlText w:val="%1.%2.%3.%4"/>
+      <w:lvlJc w:val="left"/>
+      <w:pPr>
+        <w:ind w:left="2160" w:hanging="1080"/>
+      </w:pPr>
+      <w:rPr>
+        <w:rFonts w:hint="default"/>
+      </w:rPr>
+    </w:lvl>
+    <w:lvl w:ilvl="4">
+      <w:start w:val="1"/>
+      <w:numFmt w:val="decimal"/>
+      <w:isLgl/>
+      <w:lvlText w:val="%1.%2.%3.%4.%5"/>
+      <w:lvlJc w:val="left"/>
+      <w:pPr>
+        <w:ind w:left="2880" w:hanging="1440"/>
+      </w:pPr>
+      <w:rPr>
+        <w:rFonts w:hint="default"/>
+      </w:rPr>
+    </w:lvl>
+    <w:lvl w:ilvl="5">
+      <w:start w:val="1"/>
+      <w:numFmt w:val="decimal"/>
+      <w:isLgl/>
+      <w:lvlText w:val="%1.%2.%3.%4.%5.%6"/>
+      <w:lvlJc w:val="left"/>
+      <w:pPr>
+        <w:ind w:left="3240" w:hanging="1440"/>
+      </w:pPr>
+      <w:rPr>
+        <w:rFonts w:hint="default"/>
+      </w:rPr>
+    </w:lvl>
+    <w:lvl w:ilvl="6">
+      <w:start w:val="1"/>
+      <w:numFmt w:val="decimal"/>
+      <w:isLgl/>
+      <w:lvlText w:val="%1.%2.%3.%4.%5.%6.%7"/>
+      <w:lvlJc w:val="left"/>
+      <w:pPr>
+        <w:ind w:left="3960" w:hanging="1800"/>
+      </w:pPr>
+      <w:rPr>
+        <w:rFonts w:hint="default"/>
+      </w:rPr>
+    </w:lvl>
+    <w:lvl w:ilvl="7">
+      <w:start w:val="1"/>
+      <w:numFmt w:val="decimal"/>
+      <w:isLgl/>
+      <w:lvlText w:val="%1.%2.%3.%4.%5.%6.%7.%8"/>
+      <w:lvlJc w:val="left"/>
+      <w:pPr>
+        <w:ind w:left="4320" w:hanging="1800"/>
+      </w:pPr>
+      <w:rPr>
+        <w:rFonts w:hint="default"/>
+      </w:rPr>
+    </w:lvl>
+    <w:lvl w:ilvl="8">
+      <w:start w:val="1"/>
+      <w:numFmt w:val="decimal"/>
+      <w:isLgl/>
+      <w:lvlText w:val="%1.%2.%3.%4.%5.%6.%7.%8.%9"/>
+      <w:lvlJc w:val="left"/>
+      <w:pPr>
+        <w:ind w:left="5040" w:hanging="2160"/>
+      </w:pPr>
+      <w:rPr>
+        <w:rFonts w:hint="default"/>
+      </w:rPr>
+    </w:lvl>
+  </w:abstractNum>
+  <w:abstractNum w:abstractNumId="14" w15:restartNumberingAfterBreak="0">
     <w:nsid w:val="624E03FA"/>
     <w:multiLevelType w:val="multilevel"/>
     <w:tmpl w:val="8146D322"/>
@@ -18073,7 +19546,7 @@
       </w:pPr>
     </w:lvl>
   </w:abstractNum>
-  <w:abstractNum w:abstractNumId="9" w15:restartNumberingAfterBreak="0">
+  <w:abstractNum w:abstractNumId="15" w15:restartNumberingAfterBreak="0">
     <w:nsid w:val="651F15C6"/>
     <w:multiLevelType w:val="multilevel"/>
     <w:tmpl w:val="8146D322"/>
@@ -18190,7 +19663,7 @@
       </w:pPr>
     </w:lvl>
   </w:abstractNum>
-  <w:abstractNum w:abstractNumId="10" w15:restartNumberingAfterBreak="0">
+  <w:abstractNum w:abstractNumId="16" w15:restartNumberingAfterBreak="0">
     <w:nsid w:val="6EDE0B3F"/>
     <w:multiLevelType w:val="multilevel"/>
     <w:tmpl w:val="1C74F1DE"/>
@@ -18315,7 +19788,7 @@
       </w:rPr>
     </w:lvl>
   </w:abstractNum>
-  <w:abstractNum w:abstractNumId="11" w15:restartNumberingAfterBreak="0">
+  <w:abstractNum w:abstractNumId="17" w15:restartNumberingAfterBreak="0">
     <w:nsid w:val="71315DCA"/>
     <w:multiLevelType w:val="multilevel"/>
     <w:tmpl w:val="8146D322"/>
@@ -18433,40 +19906,58 @@
     </w:lvl>
   </w:abstractNum>
   <w:num w:numId="1">
-    <w:abstractNumId w:val="7"/>
+    <w:abstractNumId w:val="9"/>
   </w:num>
   <w:num w:numId="2">
-    <w:abstractNumId w:val="6"/>
+    <w:abstractNumId w:val="8"/>
   </w:num>
   <w:num w:numId="3">
-    <w:abstractNumId w:val="11"/>
+    <w:abstractNumId w:val="17"/>
   </w:num>
   <w:num w:numId="4">
-    <w:abstractNumId w:val="4"/>
+    <w:abstractNumId w:val="5"/>
   </w:num>
   <w:num w:numId="5">
     <w:abstractNumId w:val="0"/>
   </w:num>
   <w:num w:numId="6">
-    <w:abstractNumId w:val="9"/>
+    <w:abstractNumId w:val="15"/>
   </w:num>
   <w:num w:numId="7">
-    <w:abstractNumId w:val="2"/>
+    <w:abstractNumId w:val="3"/>
   </w:num>
   <w:num w:numId="8">
-    <w:abstractNumId w:val="8"/>
+    <w:abstractNumId w:val="14"/>
   </w:num>
   <w:num w:numId="9">
-    <w:abstractNumId w:val="5"/>
+    <w:abstractNumId w:val="7"/>
   </w:num>
   <w:num w:numId="10">
-    <w:abstractNumId w:val="10"/>
+    <w:abstractNumId w:val="16"/>
   </w:num>
   <w:num w:numId="11">
-    <w:abstractNumId w:val="3"/>
+    <w:abstractNumId w:val="4"/>
   </w:num>
   <w:num w:numId="12">
     <w:abstractNumId w:val="1"/>
+  </w:num>
+  <w:num w:numId="13">
+    <w:abstractNumId w:val="10"/>
+  </w:num>
+  <w:num w:numId="14">
+    <w:abstractNumId w:val="2"/>
+  </w:num>
+  <w:num w:numId="15">
+    <w:abstractNumId w:val="11"/>
+  </w:num>
+  <w:num w:numId="16">
+    <w:abstractNumId w:val="13"/>
+  </w:num>
+  <w:num w:numId="17">
+    <w:abstractNumId w:val="12"/>
+  </w:num>
+  <w:num w:numId="18">
+    <w:abstractNumId w:val="6"/>
   </w:num>
 </w:numbering>
 </file>
@@ -19365,6 +20856,13 @@
     <w:pitch w:val="variable"/>
     <w:sig w:usb0="00000007" w:usb1="00000000" w:usb2="00000000" w:usb3="00000000" w:csb0="00000003" w:csb1="00000000"/>
   </w:font>
+  <w:font w:name="Arial">
+    <w:panose1 w:val="020B0604020202020204"/>
+    <w:charset w:val="00"/>
+    <w:family w:val="swiss"/>
+    <w:pitch w:val="variable"/>
+    <w:sig w:usb0="E0002EFF" w:usb1="C000785B" w:usb2="00000009" w:usb3="00000000" w:csb0="000001FF" w:csb1="00000000"/>
+  </w:font>
   <w:font w:name="微软雅黑">
     <w:panose1 w:val="020B0503020204020204"/>
     <w:charset w:val="86"/>
@@ -19409,6 +20907,7 @@
     <w:rsid w:val="009A240D"/>
     <w:rsid w:val="009C28D3"/>
     <w:rsid w:val="00AC6B7F"/>
+    <w:rsid w:val="00AF360E"/>
     <w:rsid w:val="00BF37F9"/>
     <w:rsid w:val="00D0028C"/>
     <w:rsid w:val="00D10020"/>

</xml_diff>